<commit_message>
Added AirBase.java and AirBaseDirectory.java class in War Zone package and done some changes in report.
</commit_message>
<xml_diff>
--- a/Report/PSA_Final_Project.docx
+++ b/Report/PSA_Final_Project.docx
@@ -789,14 +789,13 @@
       <w:r>
         <w:rPr>
           <w:rFonts w:ascii="Times New Roman" w:hAnsi="Times New Roman" w:cs="Times New Roman"/>
-          <w:noProof/>
           <w:sz w:val="24"/>
           <w:szCs w:val="24"/>
         </w:rPr>
         <w:drawing>
-          <wp:inline distT="0" distB="0" distL="0" distR="0" wp14:anchorId="3E79D97C" wp14:editId="19D65E2C">
-            <wp:extent cx="5943600" cy="5517515"/>
-            <wp:effectExtent l="0" t="0" r="0" b="6985"/>
+          <wp:inline distT="0" distB="0" distL="0" distR="0" wp14:anchorId="4CF81F5D" wp14:editId="1C63E4CF">
+            <wp:extent cx="5943600" cy="5499100"/>
+            <wp:effectExtent l="0" t="0" r="0" b="6350"/>
             <wp:docPr id="1" name="Picture 1"/>
             <wp:cNvGraphicFramePr>
               <a:graphicFrameLocks xmlns:a="http://schemas.openxmlformats.org/drawingml/2006/main" noChangeAspect="1"/>
@@ -817,7 +816,7 @@
                   <pic:spPr>
                     <a:xfrm>
                       <a:off x="0" y="0"/>
-                      <a:ext cx="5943600" cy="5517515"/>
+                      <a:ext cx="5943600" cy="5499100"/>
                     </a:xfrm>
                     <a:prstGeom prst="rect">
                       <a:avLst/>
@@ -838,6 +837,8 @@
           <w:szCs w:val="24"/>
         </w:rPr>
       </w:pPr>
+      <w:bookmarkStart w:id="0" w:name="_GoBack"/>
+      <w:bookmarkEnd w:id="0"/>
       <w:r>
         <w:rPr>
           <w:rFonts w:ascii="Times New Roman" w:hAnsi="Times New Roman" w:cs="Times New Roman"/>
@@ -845,7 +846,31 @@
           <w:szCs w:val="24"/>
         </w:rPr>
         <w:lastRenderedPageBreak/>
-        <w:t>In the above battle field, the drone will go and attack the first two targets and comeback to the air base to re</w:t>
+        <w:t>In the above battle field, the drone will go and attack the first two targets and co</w:t>
+      </w:r>
+      <w:r>
+        <w:rPr>
+          <w:noProof/>
+        </w:rPr>
+        <w:t xml:space="preserve"> </w:t>
+      </w:r>
+      <w:proofErr w:type="spellStart"/>
+      <w:r>
+        <w:rPr>
+          <w:rFonts w:ascii="Times New Roman" w:hAnsi="Times New Roman" w:cs="Times New Roman"/>
+          <w:sz w:val="24"/>
+          <w:szCs w:val="24"/>
+        </w:rPr>
+        <w:t>meback</w:t>
+      </w:r>
+      <w:proofErr w:type="spellEnd"/>
+      <w:r>
+        <w:rPr>
+          <w:rFonts w:ascii="Times New Roman" w:hAnsi="Times New Roman" w:cs="Times New Roman"/>
+          <w:sz w:val="24"/>
+          <w:szCs w:val="24"/>
+        </w:rPr>
+        <w:t xml:space="preserve"> to the air base to re</w:t>
       </w:r>
       <w:r>
         <w:rPr>
@@ -1011,35 +1036,17 @@
           <w:sz w:val="28"/>
           <w:szCs w:val="28"/>
         </w:rPr>
-        <w:t xml:space="preserve">Implementation of </w:t>
-      </w:r>
-      <w:r>
+        <w:t>Implementation of Unreal Battle Field using PSO</w:t>
+      </w:r>
+    </w:p>
+    <w:p>
+      <w:pPr>
         <w:rPr>
           <w:rFonts w:ascii="Times New Roman" w:hAnsi="Times New Roman" w:cs="Times New Roman"/>
           <w:b/>
           <w:sz w:val="28"/>
           <w:szCs w:val="28"/>
         </w:rPr>
-        <w:t>Unreal Battle Field</w:t>
-      </w:r>
-      <w:r>
-        <w:rPr>
-          <w:rFonts w:ascii="Times New Roman" w:hAnsi="Times New Roman" w:cs="Times New Roman"/>
-          <w:b/>
-          <w:sz w:val="28"/>
-          <w:szCs w:val="28"/>
-        </w:rPr>
-        <w:t xml:space="preserve"> using PSO</w:t>
-      </w:r>
-    </w:p>
-    <w:p>
-      <w:pPr>
-        <w:rPr>
-          <w:rFonts w:ascii="Times New Roman" w:hAnsi="Times New Roman" w:cs="Times New Roman"/>
-          <w:b/>
-          <w:sz w:val="28"/>
-          <w:szCs w:val="28"/>
-        </w:rPr>
       </w:pPr>
     </w:p>
     <w:p>
@@ -1099,8 +1106,6 @@
         </w:rPr>
         <w:t xml:space="preserve">based on distance </w:t>
       </w:r>
-      <w:bookmarkStart w:id="0" w:name="_GoBack"/>
-      <w:bookmarkEnd w:id="0"/>
       <w:r>
         <w:rPr>
           <w:rFonts w:ascii="Times New Roman" w:hAnsi="Times New Roman" w:cs="Times New Roman"/>

</xml_diff>

<commit_message>
Done some changes in report and some formatting in War zone Simulator
</commit_message>
<xml_diff>
--- a/Report/PSA_Final_Project.docx
+++ b/Report/PSA_Final_Project.docx
@@ -122,43 +122,7 @@
             <w:color w:val="000000" w:themeColor="text1"/>
             <w:u w:val="none"/>
           </w:rPr>
-          <w:t xml:space="preserve">Particle </w:t>
-        </w:r>
-        <w:r>
-          <w:rPr>
-            <w:rStyle w:val="Hyperlink"/>
-            <w:b/>
-            <w:color w:val="000000" w:themeColor="text1"/>
-            <w:u w:val="none"/>
-          </w:rPr>
-          <w:t>S</w:t>
-        </w:r>
-        <w:r>
-          <w:rPr>
-            <w:rStyle w:val="Hyperlink"/>
-            <w:b/>
-            <w:color w:val="000000" w:themeColor="text1"/>
-            <w:u w:val="none"/>
-          </w:rPr>
-          <w:t xml:space="preserve">warm </w:t>
-        </w:r>
-        <w:r>
-          <w:rPr>
-            <w:rStyle w:val="Hyperlink"/>
-            <w:b/>
-            <w:color w:val="000000" w:themeColor="text1"/>
-            <w:u w:val="none"/>
-          </w:rPr>
-          <w:t>O</w:t>
-        </w:r>
-        <w:r>
-          <w:rPr>
-            <w:rStyle w:val="Hyperlink"/>
-            <w:b/>
-            <w:color w:val="000000" w:themeColor="text1"/>
-            <w:u w:val="none"/>
-          </w:rPr>
-          <w:t>ptimization</w:t>
+          <w:t>Particle Swarm Optimization</w:t>
         </w:r>
       </w:hyperlink>
       <w:r>
@@ -181,13 +145,7 @@
         <w:rPr>
           <w:color w:val="000000" w:themeColor="text1"/>
         </w:rPr>
-        <w:t> technique for optimization in that rather than concentrating on a single individual implementation, a population of individuals (a “swarm”) is considered instead. The algorithm then, rather than moving a single individual around, will move the population around looking for a potential solution. This is an example of a heuristic approach, where there is no guarantee of an optimal solution</w:t>
-      </w:r>
-      <w:r>
-        <w:rPr>
-          <w:color w:val="000000" w:themeColor="text1"/>
-        </w:rPr>
-        <w:t>.</w:t>
+        <w:t> technique for optimization in that rather than concentrating on a single individual implementation, a population of individuals (a “swarm”) is considered instead. The algorithm then, rather than moving a single individual around, will move the population around looking for a potential solution. This is an example of a heuristic approach, where there is no guarantee of an optimal solution.</w:t>
       </w:r>
     </w:p>
     <w:p>
@@ -649,55 +607,7 @@
           <w:sz w:val="24"/>
           <w:szCs w:val="24"/>
         </w:rPr>
-        <w:t xml:space="preserve">We have tried to implement an unreal battle field with a drone flying over a war zone and attack enemies with explosives. The drone will attack the targets and once it will identify that </w:t>
-      </w:r>
-      <w:r>
-        <w:rPr>
-          <w:rFonts w:ascii="Times New Roman" w:hAnsi="Times New Roman" w:cs="Times New Roman"/>
-          <w:sz w:val="24"/>
-          <w:szCs w:val="24"/>
-        </w:rPr>
-        <w:t>its explosives</w:t>
-      </w:r>
-      <w:r>
-        <w:rPr>
-          <w:rFonts w:ascii="Times New Roman" w:hAnsi="Times New Roman" w:cs="Times New Roman"/>
-          <w:sz w:val="24"/>
-          <w:szCs w:val="24"/>
-        </w:rPr>
-        <w:t xml:space="preserve"> are reaching its minimum point</w:t>
-      </w:r>
-      <w:r>
-        <w:rPr>
-          <w:rFonts w:ascii="Times New Roman" w:hAnsi="Times New Roman" w:cs="Times New Roman"/>
-          <w:sz w:val="24"/>
-          <w:szCs w:val="24"/>
-        </w:rPr>
-        <w:t>,</w:t>
-      </w:r>
-      <w:r>
-        <w:rPr>
-          <w:rFonts w:ascii="Times New Roman" w:hAnsi="Times New Roman" w:cs="Times New Roman"/>
-          <w:sz w:val="24"/>
-          <w:szCs w:val="24"/>
-        </w:rPr>
-        <w:t xml:space="preserve"> it will fly over to the nearest airbase, </w:t>
-      </w:r>
-      <w:r>
-        <w:rPr>
-          <w:rFonts w:ascii="Times New Roman" w:hAnsi="Times New Roman" w:cs="Times New Roman"/>
-          <w:sz w:val="24"/>
-          <w:szCs w:val="24"/>
-        </w:rPr>
-        <w:t xml:space="preserve">reload </w:t>
-      </w:r>
-      <w:r>
-        <w:rPr>
-          <w:rFonts w:ascii="Times New Roman" w:hAnsi="Times New Roman" w:cs="Times New Roman"/>
-          <w:sz w:val="24"/>
-          <w:szCs w:val="24"/>
-        </w:rPr>
-        <w:t>the explosives and again resume from the point where it left the attack.</w:t>
+        <w:t>We have tried to implement an unreal battle field with a drone flying over a war zone and attack enemies with explosives. The drone will attack the targets and once it will identify that its explosives are reaching its minimum point, it will fly over to the nearest airbase, reload the explosives and again resume from the point where it left the attack.</w:t>
       </w:r>
     </w:p>
     <w:p>
@@ -767,15 +677,7 @@
           <w:sz w:val="24"/>
           <w:szCs w:val="24"/>
         </w:rPr>
-        <w:t xml:space="preserve">Below is an </w:t>
-      </w:r>
-      <w:r>
-        <w:rPr>
-          <w:rFonts w:ascii="Times New Roman" w:hAnsi="Times New Roman" w:cs="Times New Roman"/>
-          <w:sz w:val="24"/>
-          <w:szCs w:val="24"/>
-        </w:rPr>
-        <w:t>example which elaborates how we are planning to go ahead with the execution of our battle field with the help of PSO.</w:t>
+        <w:t>Below is an example which elaborates how we are planning to go ahead with the execution of our battle field with the help of PSO.</w:t>
       </w:r>
     </w:p>
     <w:p>
@@ -793,7 +695,7 @@
           <w:szCs w:val="24"/>
         </w:rPr>
         <w:drawing>
-          <wp:inline distT="0" distB="0" distL="0" distR="0" wp14:anchorId="4CF81F5D" wp14:editId="1C63E4CF">
+          <wp:inline distT="0" distB="0" distL="0" distR="0" wp14:anchorId="3C70DBDF" wp14:editId="50AFDFD7">
             <wp:extent cx="5943600" cy="5499100"/>
             <wp:effectExtent l="0" t="0" r="0" b="6350"/>
             <wp:docPr id="1" name="Picture 1"/>
@@ -837,8 +739,6 @@
           <w:szCs w:val="24"/>
         </w:rPr>
       </w:pPr>
-      <w:bookmarkStart w:id="0" w:name="_GoBack"/>
-      <w:bookmarkEnd w:id="0"/>
       <w:r>
         <w:rPr>
           <w:rFonts w:ascii="Times New Roman" w:hAnsi="Times New Roman" w:cs="Times New Roman"/>
@@ -870,128 +770,24 @@
           <w:sz w:val="24"/>
           <w:szCs w:val="24"/>
         </w:rPr>
-        <w:t xml:space="preserve"> to the air base to re</w:t>
-      </w:r>
-      <w:r>
-        <w:rPr>
-          <w:rFonts w:ascii="Times New Roman" w:hAnsi="Times New Roman" w:cs="Times New Roman"/>
-          <w:sz w:val="24"/>
-          <w:szCs w:val="24"/>
-        </w:rPr>
-        <w:t>load</w:t>
-      </w:r>
-      <w:r>
-        <w:rPr>
-          <w:rFonts w:ascii="Times New Roman" w:hAnsi="Times New Roman" w:cs="Times New Roman"/>
-          <w:sz w:val="24"/>
-          <w:szCs w:val="24"/>
-        </w:rPr>
-        <w:t xml:space="preserve"> the explosive and go to target the other stations. We are planning to generate the capacity of explosive </w:t>
-      </w:r>
-      <w:r>
-        <w:rPr>
-          <w:rFonts w:ascii="Times New Roman" w:hAnsi="Times New Roman" w:cs="Times New Roman"/>
-          <w:sz w:val="24"/>
-          <w:szCs w:val="24"/>
-        </w:rPr>
-        <w:t xml:space="preserve">in a specific range </w:t>
-      </w:r>
-      <w:r>
-        <w:rPr>
-          <w:rFonts w:ascii="Times New Roman" w:hAnsi="Times New Roman" w:cs="Times New Roman"/>
-          <w:sz w:val="24"/>
-          <w:szCs w:val="24"/>
-        </w:rPr>
-        <w:t>the drone can carry and once it reaches the minimum capacity it will reach out to its nearest air base to re</w:t>
-      </w:r>
-      <w:r>
-        <w:rPr>
-          <w:rFonts w:ascii="Times New Roman" w:hAnsi="Times New Roman" w:cs="Times New Roman"/>
-          <w:sz w:val="24"/>
-          <w:szCs w:val="24"/>
-        </w:rPr>
-        <w:t>load</w:t>
-      </w:r>
-      <w:r>
-        <w:rPr>
-          <w:rFonts w:ascii="Times New Roman" w:hAnsi="Times New Roman" w:cs="Times New Roman"/>
-          <w:sz w:val="24"/>
-          <w:szCs w:val="24"/>
-        </w:rPr>
-        <w:t xml:space="preserve"> and will move ahead with the air strike.</w:t>
-      </w:r>
-    </w:p>
-    <w:p>
-      <w:pPr>
-        <w:rPr>
-          <w:rFonts w:ascii="Times New Roman" w:hAnsi="Times New Roman" w:cs="Times New Roman"/>
-          <w:sz w:val="24"/>
-          <w:szCs w:val="24"/>
-        </w:rPr>
-      </w:pPr>
-      <w:r>
-        <w:rPr>
-          <w:rFonts w:ascii="Times New Roman" w:hAnsi="Times New Roman" w:cs="Times New Roman"/>
-          <w:sz w:val="24"/>
-          <w:szCs w:val="24"/>
-        </w:rPr>
-        <w:t xml:space="preserve">The optimal path will be calculated with the </w:t>
-      </w:r>
-      <w:r>
-        <w:rPr>
-          <w:rFonts w:ascii="Times New Roman" w:hAnsi="Times New Roman" w:cs="Times New Roman"/>
-          <w:sz w:val="24"/>
-          <w:szCs w:val="24"/>
-        </w:rPr>
-        <w:t xml:space="preserve">help of PSO algorithm and the next move of the drone i.e. will it move towards the </w:t>
-      </w:r>
-      <w:r>
-        <w:rPr>
-          <w:rFonts w:ascii="Times New Roman" w:hAnsi="Times New Roman" w:cs="Times New Roman"/>
-          <w:sz w:val="24"/>
-          <w:szCs w:val="24"/>
-        </w:rPr>
-        <w:t xml:space="preserve">next </w:t>
-      </w:r>
-      <w:r>
-        <w:rPr>
-          <w:rFonts w:ascii="Times New Roman" w:hAnsi="Times New Roman" w:cs="Times New Roman"/>
-          <w:sz w:val="24"/>
-          <w:szCs w:val="24"/>
-        </w:rPr>
-        <w:t xml:space="preserve">target or the air base will be decided with the </w:t>
-      </w:r>
-      <w:r>
-        <w:rPr>
-          <w:rFonts w:ascii="Times New Roman" w:hAnsi="Times New Roman" w:cs="Times New Roman"/>
-          <w:sz w:val="24"/>
-          <w:szCs w:val="24"/>
-        </w:rPr>
-        <w:t xml:space="preserve">current </w:t>
-      </w:r>
-      <w:r>
-        <w:rPr>
-          <w:rFonts w:ascii="Times New Roman" w:hAnsi="Times New Roman" w:cs="Times New Roman"/>
-          <w:sz w:val="24"/>
-          <w:szCs w:val="24"/>
-        </w:rPr>
-        <w:t>capacity of explosives the drone</w:t>
-      </w:r>
-      <w:r>
-        <w:rPr>
-          <w:rFonts w:ascii="Times New Roman" w:hAnsi="Times New Roman" w:cs="Times New Roman"/>
-          <w:sz w:val="24"/>
-          <w:szCs w:val="24"/>
-        </w:rPr>
-        <w:t xml:space="preserve"> is carrying</w:t>
-      </w:r>
-      <w:r>
-        <w:rPr>
-          <w:rFonts w:ascii="Times New Roman" w:hAnsi="Times New Roman" w:cs="Times New Roman"/>
-          <w:sz w:val="24"/>
-          <w:szCs w:val="24"/>
-        </w:rPr>
-        <w:t>.</w:t>
+        <w:t xml:space="preserve"> to the air base to reload the explosive and go to target the other stations. We are planning to generate the capacity of explosive in a specific range the drone can carry and once it reaches the minimum capacity it will reach out to its nearest air base to reload and will move ahead with the air strike.</w:t>
+      </w:r>
+    </w:p>
+    <w:p>
+      <w:pPr>
+        <w:rPr>
+          <w:rFonts w:ascii="Times New Roman" w:hAnsi="Times New Roman" w:cs="Times New Roman"/>
+          <w:sz w:val="24"/>
+          <w:szCs w:val="24"/>
+        </w:rPr>
+      </w:pPr>
+      <w:r>
+        <w:rPr>
+          <w:rFonts w:ascii="Times New Roman" w:hAnsi="Times New Roman" w:cs="Times New Roman"/>
+          <w:sz w:val="24"/>
+          <w:szCs w:val="24"/>
+        </w:rPr>
+        <w:t>The optimal path will be calculated with the help of PSO algorithm and the next move of the drone i.e. will it move towards the next target or the air base will be decided with the current capacity of explosives the drone is carrying.</w:t>
       </w:r>
     </w:p>
     <w:p>
@@ -1080,39 +876,7 @@
           <w:sz w:val="24"/>
           <w:szCs w:val="24"/>
         </w:rPr>
-        <w:t xml:space="preserve">In the Swarm class of the PSO package we have added particles in the swarm and calculated the fitness value based on the previous target value. Once the fitness value is calculated we have calculated the gBest depending on the iterations pBest value. We have then updated the velocity </w:t>
-      </w:r>
-      <w:r>
-        <w:rPr>
-          <w:rFonts w:ascii="Times New Roman" w:hAnsi="Times New Roman" w:cs="Times New Roman"/>
-          <w:sz w:val="24"/>
-          <w:szCs w:val="24"/>
-        </w:rPr>
-        <w:t>u</w:t>
-      </w:r>
-      <w:r>
-        <w:rPr>
-          <w:rFonts w:ascii="Times New Roman" w:hAnsi="Times New Roman" w:cs="Times New Roman"/>
-          <w:sz w:val="24"/>
-          <w:szCs w:val="24"/>
-        </w:rPr>
-        <w:t xml:space="preserve">sing the formula stated above and calculated the optimal path </w:t>
-      </w:r>
-      <w:r>
-        <w:rPr>
-          <w:rFonts w:ascii="Times New Roman" w:hAnsi="Times New Roman" w:cs="Times New Roman"/>
-          <w:sz w:val="24"/>
-          <w:szCs w:val="24"/>
-        </w:rPr>
-        <w:t xml:space="preserve">based on distance </w:t>
-      </w:r>
-      <w:r>
-        <w:rPr>
-          <w:rFonts w:ascii="Times New Roman" w:hAnsi="Times New Roman" w:cs="Times New Roman"/>
-          <w:sz w:val="24"/>
-          <w:szCs w:val="24"/>
-        </w:rPr>
-        <w:t>in the Optimal solution method</w:t>
+        <w:t>In the Swarm class of the PSO package we have added particles in the swarm and calculated the fitness value based on the previous target value. Once the fitness value is calculated we have calculated the gBest depending on the iterations pBest value. We have then updated the velocity using the formula stated above and calculated the optimal path based on distance in the Optimal solution method</w:t>
       </w:r>
       <w:r>
         <w:rPr>
@@ -1121,13 +885,6 @@
           <w:szCs w:val="24"/>
         </w:rPr>
         <w:tab/>
-      </w:r>
-      <w:r>
-        <w:rPr>
-          <w:rFonts w:ascii="Times New Roman" w:hAnsi="Times New Roman" w:cs="Times New Roman"/>
-          <w:sz w:val="24"/>
-          <w:szCs w:val="24"/>
-        </w:rPr>
         <w:t>.</w:t>
       </w:r>
     </w:p>
@@ -1162,63 +919,7 @@
           <w:sz w:val="24"/>
           <w:szCs w:val="24"/>
         </w:rPr>
-        <w:t xml:space="preserve">In the war zone </w:t>
-      </w:r>
-      <w:r>
-        <w:rPr>
-          <w:rFonts w:ascii="Times New Roman" w:hAnsi="Times New Roman" w:cs="Times New Roman"/>
-          <w:sz w:val="24"/>
-          <w:szCs w:val="24"/>
-        </w:rPr>
-        <w:t>package,</w:t>
-      </w:r>
-      <w:r>
-        <w:rPr>
-          <w:rFonts w:ascii="Times New Roman" w:hAnsi="Times New Roman" w:cs="Times New Roman"/>
-          <w:sz w:val="24"/>
-          <w:szCs w:val="24"/>
-        </w:rPr>
-        <w:t xml:space="preserve"> we have the drone and the target class which calculate the </w:t>
-      </w:r>
-      <w:r>
-        <w:rPr>
-          <w:rFonts w:ascii="Times New Roman" w:hAnsi="Times New Roman" w:cs="Times New Roman"/>
-          <w:sz w:val="24"/>
-          <w:szCs w:val="24"/>
-        </w:rPr>
-        <w:t>pay load</w:t>
-      </w:r>
-      <w:r>
-        <w:rPr>
-          <w:rFonts w:ascii="Times New Roman" w:hAnsi="Times New Roman" w:cs="Times New Roman"/>
-          <w:sz w:val="24"/>
-          <w:szCs w:val="24"/>
-        </w:rPr>
-        <w:t xml:space="preserve"> of</w:t>
-      </w:r>
-      <w:r>
-        <w:rPr>
-          <w:rFonts w:ascii="Times New Roman" w:hAnsi="Times New Roman" w:cs="Times New Roman"/>
-          <w:sz w:val="24"/>
-          <w:szCs w:val="24"/>
-        </w:rPr>
-        <w:t xml:space="preserve"> the</w:t>
-      </w:r>
-      <w:r>
-        <w:rPr>
-          <w:rFonts w:ascii="Times New Roman" w:hAnsi="Times New Roman" w:cs="Times New Roman"/>
-          <w:sz w:val="24"/>
-          <w:szCs w:val="24"/>
-        </w:rPr>
-        <w:t xml:space="preserve"> drone and the </w:t>
-      </w:r>
-      <w:r>
-        <w:rPr>
-          <w:rFonts w:ascii="Times New Roman" w:hAnsi="Times New Roman" w:cs="Times New Roman"/>
-          <w:sz w:val="24"/>
-          <w:szCs w:val="24"/>
-        </w:rPr>
-        <w:t>target pay load respectively.</w:t>
+        <w:t>In the war zone package, we have the drone and the target class which calculate the pay load of the drone and the target pay load respectively.</w:t>
       </w:r>
     </w:p>
     <w:p>
@@ -1237,6 +938,785 @@
         </w:rPr>
         <w:t>The target directory and drone directory are used to add the target and drone which are further used in war zone simulator class.</w:t>
       </w:r>
+    </w:p>
+    <w:p>
+      <w:pPr>
+        <w:rPr>
+          <w:rFonts w:ascii="Times New Roman" w:hAnsi="Times New Roman" w:cs="Times New Roman"/>
+          <w:sz w:val="24"/>
+          <w:szCs w:val="24"/>
+        </w:rPr>
+      </w:pPr>
+    </w:p>
+    <w:p>
+      <w:pPr>
+        <w:rPr>
+          <w:rFonts w:ascii="Times New Roman" w:hAnsi="Times New Roman" w:cs="Times New Roman"/>
+          <w:sz w:val="24"/>
+          <w:szCs w:val="24"/>
+        </w:rPr>
+      </w:pPr>
+    </w:p>
+    <w:p>
+      <w:pPr>
+        <w:rPr>
+          <w:rFonts w:ascii="Times New Roman" w:hAnsi="Times New Roman" w:cs="Times New Roman"/>
+          <w:sz w:val="24"/>
+          <w:szCs w:val="24"/>
+        </w:rPr>
+      </w:pPr>
+    </w:p>
+    <w:p>
+      <w:pPr>
+        <w:rPr>
+          <w:rFonts w:ascii="Times New Roman" w:hAnsi="Times New Roman" w:cs="Times New Roman"/>
+          <w:sz w:val="24"/>
+          <w:szCs w:val="24"/>
+        </w:rPr>
+      </w:pPr>
+    </w:p>
+    <w:p>
+      <w:pPr>
+        <w:rPr>
+          <w:rFonts w:ascii="Times New Roman" w:hAnsi="Times New Roman" w:cs="Times New Roman"/>
+          <w:sz w:val="24"/>
+          <w:szCs w:val="24"/>
+        </w:rPr>
+      </w:pPr>
+    </w:p>
+    <w:p>
+      <w:pPr>
+        <w:rPr>
+          <w:rFonts w:ascii="Times New Roman" w:hAnsi="Times New Roman" w:cs="Times New Roman"/>
+          <w:sz w:val="24"/>
+          <w:szCs w:val="24"/>
+        </w:rPr>
+      </w:pPr>
+    </w:p>
+    <w:p>
+      <w:pPr>
+        <w:rPr>
+          <w:rFonts w:ascii="Times New Roman" w:hAnsi="Times New Roman" w:cs="Times New Roman"/>
+          <w:sz w:val="24"/>
+          <w:szCs w:val="24"/>
+        </w:rPr>
+      </w:pPr>
+    </w:p>
+    <w:p>
+      <w:pPr>
+        <w:rPr>
+          <w:rFonts w:ascii="Times New Roman" w:hAnsi="Times New Roman" w:cs="Times New Roman"/>
+          <w:sz w:val="24"/>
+          <w:szCs w:val="24"/>
+        </w:rPr>
+      </w:pPr>
+    </w:p>
+    <w:p>
+      <w:pPr>
+        <w:rPr>
+          <w:rFonts w:ascii="Times New Roman" w:hAnsi="Times New Roman" w:cs="Times New Roman"/>
+          <w:b/>
+          <w:sz w:val="28"/>
+          <w:szCs w:val="28"/>
+        </w:rPr>
+      </w:pPr>
+      <w:r>
+        <w:rPr>
+          <w:rFonts w:ascii="Times New Roman" w:hAnsi="Times New Roman" w:cs="Times New Roman"/>
+          <w:b/>
+          <w:sz w:val="28"/>
+          <w:szCs w:val="28"/>
+        </w:rPr>
+        <w:lastRenderedPageBreak/>
+        <w:t>Output</w:t>
+      </w:r>
+    </w:p>
+    <w:p>
+      <w:pPr>
+        <w:rPr>
+          <w:rFonts w:ascii="Times New Roman" w:hAnsi="Times New Roman" w:cs="Times New Roman"/>
+          <w:b/>
+          <w:sz w:val="28"/>
+          <w:szCs w:val="28"/>
+        </w:rPr>
+      </w:pPr>
+    </w:p>
+    <w:p>
+      <w:pPr>
+        <w:rPr>
+          <w:rFonts w:ascii="Times New Roman" w:hAnsi="Times New Roman" w:cs="Times New Roman"/>
+          <w:sz w:val="24"/>
+          <w:szCs w:val="24"/>
+        </w:rPr>
+      </w:pPr>
+      <w:r>
+        <w:rPr>
+          <w:rFonts w:ascii="Times New Roman" w:hAnsi="Times New Roman" w:cs="Times New Roman"/>
+          <w:sz w:val="24"/>
+          <w:szCs w:val="24"/>
+        </w:rPr>
+        <w:t>In the output we are displaying the Drone details along with the payload capacity which is generated randomly. The payload capacity is the number of explosives each drone can carry.</w:t>
+      </w:r>
+    </w:p>
+    <w:p>
+      <w:pPr>
+        <w:rPr>
+          <w:rFonts w:ascii="Times New Roman" w:hAnsi="Times New Roman" w:cs="Times New Roman"/>
+          <w:sz w:val="24"/>
+          <w:szCs w:val="24"/>
+        </w:rPr>
+      </w:pPr>
+    </w:p>
+    <w:p>
+      <w:pPr>
+        <w:rPr>
+          <w:rFonts w:ascii="Times New Roman" w:hAnsi="Times New Roman" w:cs="Times New Roman"/>
+          <w:sz w:val="24"/>
+          <w:szCs w:val="24"/>
+        </w:rPr>
+      </w:pPr>
+      <w:r>
+        <w:rPr>
+          <w:rFonts w:ascii="Times New Roman" w:hAnsi="Times New Roman" w:cs="Times New Roman"/>
+          <w:sz w:val="24"/>
+          <w:szCs w:val="24"/>
+        </w:rPr>
+        <w:t>----------------------------------------</w:t>
+      </w:r>
+    </w:p>
+    <w:p>
+      <w:pPr>
+        <w:rPr>
+          <w:rFonts w:ascii="Times New Roman" w:hAnsi="Times New Roman" w:cs="Times New Roman"/>
+          <w:sz w:val="24"/>
+          <w:szCs w:val="24"/>
+        </w:rPr>
+      </w:pPr>
+      <w:r>
+        <w:rPr>
+          <w:rFonts w:ascii="Times New Roman" w:hAnsi="Times New Roman" w:cs="Times New Roman"/>
+          <w:sz w:val="24"/>
+          <w:szCs w:val="24"/>
+        </w:rPr>
+        <w:t>Drone Details</w:t>
+      </w:r>
+    </w:p>
+    <w:p>
+      <w:pPr>
+        <w:rPr>
+          <w:rFonts w:ascii="Times New Roman" w:hAnsi="Times New Roman" w:cs="Times New Roman"/>
+          <w:sz w:val="24"/>
+          <w:szCs w:val="24"/>
+        </w:rPr>
+      </w:pPr>
+      <w:r>
+        <w:rPr>
+          <w:rFonts w:ascii="Times New Roman" w:hAnsi="Times New Roman" w:cs="Times New Roman"/>
+          <w:sz w:val="24"/>
+          <w:szCs w:val="24"/>
+        </w:rPr>
+        <w:t>----------------------------------------</w:t>
+      </w:r>
+    </w:p>
+    <w:p>
+      <w:pPr>
+        <w:rPr>
+          <w:rFonts w:ascii="Times New Roman" w:hAnsi="Times New Roman" w:cs="Times New Roman"/>
+          <w:sz w:val="24"/>
+          <w:szCs w:val="24"/>
+        </w:rPr>
+      </w:pPr>
+      <w:r>
+        <w:rPr>
+          <w:rFonts w:ascii="Times New Roman" w:hAnsi="Times New Roman" w:cs="Times New Roman"/>
+          <w:sz w:val="24"/>
+          <w:szCs w:val="24"/>
+        </w:rPr>
+        <w:t>Drone-1 Payload Capacity:6</w:t>
+      </w:r>
+    </w:p>
+    <w:p>
+      <w:pPr>
+        <w:rPr>
+          <w:rFonts w:ascii="Times New Roman" w:hAnsi="Times New Roman" w:cs="Times New Roman"/>
+          <w:sz w:val="24"/>
+          <w:szCs w:val="24"/>
+        </w:rPr>
+      </w:pPr>
+      <w:r>
+        <w:rPr>
+          <w:rFonts w:ascii="Times New Roman" w:hAnsi="Times New Roman" w:cs="Times New Roman"/>
+          <w:sz w:val="24"/>
+          <w:szCs w:val="24"/>
+        </w:rPr>
+        <w:t>Drone-2 Payload Capacity:7</w:t>
+      </w:r>
+    </w:p>
+    <w:p>
+      <w:pPr>
+        <w:rPr>
+          <w:rFonts w:ascii="Times New Roman" w:hAnsi="Times New Roman" w:cs="Times New Roman"/>
+          <w:sz w:val="24"/>
+          <w:szCs w:val="24"/>
+        </w:rPr>
+      </w:pPr>
+      <w:r>
+        <w:rPr>
+          <w:rFonts w:ascii="Times New Roman" w:hAnsi="Times New Roman" w:cs="Times New Roman"/>
+          <w:sz w:val="24"/>
+          <w:szCs w:val="24"/>
+        </w:rPr>
+        <w:t>Drone-3 Payload Capacity:8</w:t>
+      </w:r>
+    </w:p>
+    <w:p>
+      <w:pPr>
+        <w:rPr>
+          <w:rFonts w:ascii="Times New Roman" w:hAnsi="Times New Roman" w:cs="Times New Roman"/>
+          <w:sz w:val="24"/>
+          <w:szCs w:val="24"/>
+        </w:rPr>
+      </w:pPr>
+      <w:r>
+        <w:rPr>
+          <w:rFonts w:ascii="Times New Roman" w:hAnsi="Times New Roman" w:cs="Times New Roman"/>
+          <w:sz w:val="24"/>
+          <w:szCs w:val="24"/>
+        </w:rPr>
+        <w:t>Drone-4 Payload Capacity:9</w:t>
+      </w:r>
+    </w:p>
+    <w:p>
+      <w:pPr>
+        <w:rPr>
+          <w:rFonts w:ascii="Times New Roman" w:hAnsi="Times New Roman" w:cs="Times New Roman"/>
+          <w:sz w:val="24"/>
+          <w:szCs w:val="24"/>
+        </w:rPr>
+      </w:pPr>
+      <w:r>
+        <w:rPr>
+          <w:rFonts w:ascii="Times New Roman" w:hAnsi="Times New Roman" w:cs="Times New Roman"/>
+          <w:sz w:val="24"/>
+          <w:szCs w:val="24"/>
+        </w:rPr>
+        <w:t>Drone-5 Payload Capacity:10</w:t>
+      </w:r>
+    </w:p>
+    <w:p>
+      <w:pPr>
+        <w:rPr>
+          <w:rFonts w:ascii="Times New Roman" w:hAnsi="Times New Roman" w:cs="Times New Roman"/>
+          <w:sz w:val="24"/>
+          <w:szCs w:val="24"/>
+        </w:rPr>
+      </w:pPr>
+    </w:p>
+    <w:p>
+      <w:pPr>
+        <w:rPr>
+          <w:rFonts w:ascii="Times New Roman" w:hAnsi="Times New Roman" w:cs="Times New Roman"/>
+          <w:sz w:val="24"/>
+          <w:szCs w:val="24"/>
+        </w:rPr>
+      </w:pPr>
+      <w:r>
+        <w:rPr>
+          <w:rFonts w:ascii="Times New Roman" w:hAnsi="Times New Roman" w:cs="Times New Roman"/>
+          <w:sz w:val="24"/>
+          <w:szCs w:val="24"/>
+        </w:rPr>
+        <w:t>Then we have displayed the target details which includes the various targets and the respected payload values i.e. explosives that each target will require to get eliminated.</w:t>
+      </w:r>
+    </w:p>
+    <w:p>
+      <w:pPr>
+        <w:rPr>
+          <w:rFonts w:ascii="Times New Roman" w:hAnsi="Times New Roman" w:cs="Times New Roman"/>
+          <w:sz w:val="24"/>
+          <w:szCs w:val="24"/>
+        </w:rPr>
+      </w:pPr>
+      <w:r>
+        <w:rPr>
+          <w:rFonts w:ascii="Times New Roman" w:hAnsi="Times New Roman" w:cs="Times New Roman"/>
+          <w:sz w:val="24"/>
+          <w:szCs w:val="24"/>
+        </w:rPr>
+        <w:t>----------------------------------------</w:t>
+      </w:r>
+    </w:p>
+    <w:p>
+      <w:pPr>
+        <w:rPr>
+          <w:rFonts w:ascii="Times New Roman" w:hAnsi="Times New Roman" w:cs="Times New Roman"/>
+          <w:sz w:val="24"/>
+          <w:szCs w:val="24"/>
+        </w:rPr>
+      </w:pPr>
+      <w:r>
+        <w:rPr>
+          <w:rFonts w:ascii="Times New Roman" w:hAnsi="Times New Roman" w:cs="Times New Roman"/>
+          <w:sz w:val="24"/>
+          <w:szCs w:val="24"/>
+        </w:rPr>
+        <w:t>Target Details</w:t>
+      </w:r>
+    </w:p>
+    <w:p>
+      <w:pPr>
+        <w:rPr>
+          <w:rFonts w:ascii="Times New Roman" w:hAnsi="Times New Roman" w:cs="Times New Roman"/>
+          <w:sz w:val="24"/>
+          <w:szCs w:val="24"/>
+        </w:rPr>
+      </w:pPr>
+      <w:r>
+        <w:rPr>
+          <w:rFonts w:ascii="Times New Roman" w:hAnsi="Times New Roman" w:cs="Times New Roman"/>
+          <w:sz w:val="24"/>
+          <w:szCs w:val="24"/>
+        </w:rPr>
+        <w:t>----------------------------------------</w:t>
+      </w:r>
+    </w:p>
+    <w:p>
+      <w:pPr>
+        <w:rPr>
+          <w:rFonts w:ascii="Times New Roman" w:hAnsi="Times New Roman" w:cs="Times New Roman"/>
+          <w:sz w:val="24"/>
+          <w:szCs w:val="24"/>
+        </w:rPr>
+      </w:pPr>
+      <w:r>
+        <w:rPr>
+          <w:rFonts w:ascii="Times New Roman" w:hAnsi="Times New Roman" w:cs="Times New Roman"/>
+          <w:sz w:val="24"/>
+          <w:szCs w:val="24"/>
+        </w:rPr>
+        <w:t>Target-1 Payload required:3</w:t>
+      </w:r>
+    </w:p>
+    <w:p>
+      <w:pPr>
+        <w:rPr>
+          <w:rFonts w:ascii="Times New Roman" w:hAnsi="Times New Roman" w:cs="Times New Roman"/>
+          <w:sz w:val="24"/>
+          <w:szCs w:val="24"/>
+        </w:rPr>
+      </w:pPr>
+      <w:r>
+        <w:rPr>
+          <w:rFonts w:ascii="Times New Roman" w:hAnsi="Times New Roman" w:cs="Times New Roman"/>
+          <w:sz w:val="24"/>
+          <w:szCs w:val="24"/>
+        </w:rPr>
+        <w:t>Target-2 Payload required:2</w:t>
+      </w:r>
+    </w:p>
+    <w:p>
+      <w:pPr>
+        <w:rPr>
+          <w:rFonts w:ascii="Times New Roman" w:hAnsi="Times New Roman" w:cs="Times New Roman"/>
+          <w:sz w:val="24"/>
+          <w:szCs w:val="24"/>
+        </w:rPr>
+      </w:pPr>
+      <w:r>
+        <w:rPr>
+          <w:rFonts w:ascii="Times New Roman" w:hAnsi="Times New Roman" w:cs="Times New Roman"/>
+          <w:sz w:val="24"/>
+          <w:szCs w:val="24"/>
+        </w:rPr>
+        <w:t>Target-3 Payload required:2</w:t>
+      </w:r>
+    </w:p>
+    <w:p>
+      <w:pPr>
+        <w:rPr>
+          <w:rFonts w:ascii="Times New Roman" w:hAnsi="Times New Roman" w:cs="Times New Roman"/>
+          <w:sz w:val="24"/>
+          <w:szCs w:val="24"/>
+        </w:rPr>
+      </w:pPr>
+      <w:r>
+        <w:rPr>
+          <w:rFonts w:ascii="Times New Roman" w:hAnsi="Times New Roman" w:cs="Times New Roman"/>
+          <w:sz w:val="24"/>
+          <w:szCs w:val="24"/>
+        </w:rPr>
+        <w:t>Target-4 Payload required:3</w:t>
+      </w:r>
+    </w:p>
+    <w:p>
+      <w:pPr>
+        <w:rPr>
+          <w:rFonts w:ascii="Times New Roman" w:hAnsi="Times New Roman" w:cs="Times New Roman"/>
+          <w:sz w:val="24"/>
+          <w:szCs w:val="24"/>
+        </w:rPr>
+      </w:pPr>
+      <w:r>
+        <w:rPr>
+          <w:rFonts w:ascii="Times New Roman" w:hAnsi="Times New Roman" w:cs="Times New Roman"/>
+          <w:sz w:val="24"/>
+          <w:szCs w:val="24"/>
+        </w:rPr>
+        <w:t>Target-5 Payload required:3</w:t>
+      </w:r>
+    </w:p>
+    <w:p>
+      <w:pPr>
+        <w:rPr>
+          <w:rFonts w:ascii="Times New Roman" w:hAnsi="Times New Roman" w:cs="Times New Roman"/>
+          <w:sz w:val="24"/>
+          <w:szCs w:val="24"/>
+        </w:rPr>
+      </w:pPr>
+      <w:r>
+        <w:rPr>
+          <w:rFonts w:ascii="Times New Roman" w:hAnsi="Times New Roman" w:cs="Times New Roman"/>
+          <w:sz w:val="24"/>
+          <w:szCs w:val="24"/>
+        </w:rPr>
+        <w:t>Target-6 Payload required:1</w:t>
+      </w:r>
+    </w:p>
+    <w:p>
+      <w:pPr>
+        <w:rPr>
+          <w:rFonts w:ascii="Times New Roman" w:hAnsi="Times New Roman" w:cs="Times New Roman"/>
+          <w:sz w:val="24"/>
+          <w:szCs w:val="24"/>
+        </w:rPr>
+      </w:pPr>
+      <w:r>
+        <w:rPr>
+          <w:rFonts w:ascii="Times New Roman" w:hAnsi="Times New Roman" w:cs="Times New Roman"/>
+          <w:sz w:val="24"/>
+          <w:szCs w:val="24"/>
+        </w:rPr>
+        <w:t>Target-7 Payload required:4</w:t>
+      </w:r>
+    </w:p>
+    <w:p>
+      <w:pPr>
+        <w:rPr>
+          <w:rFonts w:ascii="Times New Roman" w:hAnsi="Times New Roman" w:cs="Times New Roman"/>
+          <w:sz w:val="24"/>
+          <w:szCs w:val="24"/>
+        </w:rPr>
+      </w:pPr>
+      <w:r>
+        <w:rPr>
+          <w:rFonts w:ascii="Times New Roman" w:hAnsi="Times New Roman" w:cs="Times New Roman"/>
+          <w:sz w:val="24"/>
+          <w:szCs w:val="24"/>
+        </w:rPr>
+        <w:t>Target-8 Payload required:2</w:t>
+      </w:r>
+    </w:p>
+    <w:p>
+      <w:pPr>
+        <w:rPr>
+          <w:rFonts w:ascii="Times New Roman" w:hAnsi="Times New Roman" w:cs="Times New Roman"/>
+          <w:sz w:val="24"/>
+          <w:szCs w:val="24"/>
+        </w:rPr>
+      </w:pPr>
+      <w:r>
+        <w:rPr>
+          <w:rFonts w:ascii="Times New Roman" w:hAnsi="Times New Roman" w:cs="Times New Roman"/>
+          <w:sz w:val="24"/>
+          <w:szCs w:val="24"/>
+        </w:rPr>
+        <w:t>Target-9 Payload required:3</w:t>
+      </w:r>
+    </w:p>
+    <w:p>
+      <w:pPr>
+        <w:rPr>
+          <w:rFonts w:ascii="Times New Roman" w:hAnsi="Times New Roman" w:cs="Times New Roman"/>
+          <w:sz w:val="24"/>
+          <w:szCs w:val="24"/>
+        </w:rPr>
+      </w:pPr>
+      <w:r>
+        <w:rPr>
+          <w:rFonts w:ascii="Times New Roman" w:hAnsi="Times New Roman" w:cs="Times New Roman"/>
+          <w:sz w:val="24"/>
+          <w:szCs w:val="24"/>
+        </w:rPr>
+        <w:t>Target-10 Payload required:3</w:t>
+      </w:r>
+    </w:p>
+    <w:p>
+      <w:pPr>
+        <w:rPr>
+          <w:rFonts w:ascii="Times New Roman" w:hAnsi="Times New Roman" w:cs="Times New Roman"/>
+          <w:sz w:val="24"/>
+          <w:szCs w:val="24"/>
+        </w:rPr>
+      </w:pPr>
+      <w:r>
+        <w:rPr>
+          <w:rFonts w:ascii="Times New Roman" w:hAnsi="Times New Roman" w:cs="Times New Roman"/>
+          <w:sz w:val="24"/>
+          <w:szCs w:val="24"/>
+        </w:rPr>
+        <w:lastRenderedPageBreak/>
+        <w:t>Then we have displayed the Particle Swarm Optimization for Battlefield which has 30 particles and their respected pBest values. We have then calculated the gBest value from the 30 particles and have repeated the procedure for calculation of pBest and gBest values for 20 iterations.</w:t>
+      </w:r>
+    </w:p>
+    <w:p>
+      <w:pPr>
+        <w:rPr>
+          <w:rFonts w:ascii="Times New Roman" w:hAnsi="Times New Roman" w:cs="Times New Roman"/>
+          <w:sz w:val="24"/>
+          <w:szCs w:val="24"/>
+        </w:rPr>
+      </w:pPr>
+      <w:r>
+        <w:rPr>
+          <w:rFonts w:ascii="Times New Roman" w:hAnsi="Times New Roman" w:cs="Times New Roman"/>
+          <w:sz w:val="24"/>
+          <w:szCs w:val="24"/>
+        </w:rPr>
+        <w:t xml:space="preserve">In the table displayed below we have also displayed a </w:t>
+      </w:r>
+      <w:proofErr w:type="gramStart"/>
+      <w:r>
+        <w:rPr>
+          <w:rFonts w:ascii="Times New Roman" w:hAnsi="Times New Roman" w:cs="Times New Roman"/>
+          <w:sz w:val="24"/>
+          <w:szCs w:val="24"/>
+        </w:rPr>
+        <w:t>particular particles</w:t>
+      </w:r>
+      <w:proofErr w:type="gramEnd"/>
+      <w:r>
+        <w:rPr>
+          <w:rFonts w:ascii="Times New Roman" w:hAnsi="Times New Roman" w:cs="Times New Roman"/>
+          <w:sz w:val="24"/>
+          <w:szCs w:val="24"/>
+        </w:rPr>
+        <w:t xml:space="preserve"> pBest along with the current pBest which is running from the previous iterations i.e. if a particular particles pBest is 30 but that particles pBest in previous iteration is 25 so we have displayed both the current and also the previous pBest.</w:t>
+      </w:r>
+    </w:p>
+    <w:p>
+      <w:pPr>
+        <w:rPr>
+          <w:rFonts w:ascii="Times New Roman" w:hAnsi="Times New Roman" w:cs="Times New Roman"/>
+          <w:sz w:val="24"/>
+          <w:szCs w:val="24"/>
+        </w:rPr>
+      </w:pPr>
+      <w:r>
+        <w:rPr>
+          <w:rFonts w:ascii="Times New Roman" w:hAnsi="Times New Roman" w:cs="Times New Roman"/>
+          <w:sz w:val="24"/>
+          <w:szCs w:val="24"/>
+        </w:rPr>
+        <w:t>So, once we have completed the procedure for 30 iterations, we have found an optimal path and the gBest value from all the 20 iterations we have executed.</w:t>
+      </w:r>
+    </w:p>
+    <w:p>
+      <w:pPr>
+        <w:rPr>
+          <w:rFonts w:ascii="Times New Roman" w:hAnsi="Times New Roman" w:cs="Times New Roman"/>
+          <w:sz w:val="24"/>
+          <w:szCs w:val="24"/>
+        </w:rPr>
+      </w:pPr>
+    </w:p>
+    <w:p>
+      <w:pPr>
+        <w:jc w:val="center"/>
+        <w:rPr>
+          <w:rFonts w:ascii="Times New Roman" w:hAnsi="Times New Roman" w:cs="Times New Roman"/>
+          <w:sz w:val="24"/>
+          <w:szCs w:val="24"/>
+        </w:rPr>
+      </w:pPr>
+      <w:r>
+        <w:rPr>
+          <w:rFonts w:ascii="Times New Roman" w:hAnsi="Times New Roman" w:cs="Times New Roman"/>
+          <w:sz w:val="24"/>
+          <w:szCs w:val="24"/>
+        </w:rPr>
+        <w:drawing>
+          <wp:inline distT="0" distB="0" distL="0" distR="0" wp14:anchorId="062B0F2E" wp14:editId="3CF2038B">
+            <wp:extent cx="6478078" cy="2686050"/>
+            <wp:effectExtent l="0" t="0" r="0" b="0"/>
+            <wp:docPr id="3" name="Picture 3"/>
+            <wp:cNvGraphicFramePr>
+              <a:graphicFrameLocks xmlns:a="http://schemas.openxmlformats.org/drawingml/2006/main" noChangeAspect="1"/>
+            </wp:cNvGraphicFramePr>
+            <a:graphic xmlns:a="http://schemas.openxmlformats.org/drawingml/2006/main">
+              <a:graphicData uri="http://schemas.openxmlformats.org/drawingml/2006/picture">
+                <pic:pic xmlns:pic="http://schemas.openxmlformats.org/drawingml/2006/picture">
+                  <pic:nvPicPr>
+                    <pic:cNvPr id="1" name=""/>
+                    <pic:cNvPicPr/>
+                  </pic:nvPicPr>
+                  <pic:blipFill>
+                    <a:blip r:embed="rId7"/>
+                    <a:stretch>
+                      <a:fillRect/>
+                    </a:stretch>
+                  </pic:blipFill>
+                  <pic:spPr>
+                    <a:xfrm>
+                      <a:off x="0" y="0"/>
+                      <a:ext cx="6524575" cy="2705329"/>
+                    </a:xfrm>
+                    <a:prstGeom prst="rect">
+                      <a:avLst/>
+                    </a:prstGeom>
+                  </pic:spPr>
+                </pic:pic>
+              </a:graphicData>
+            </a:graphic>
+          </wp:inline>
+        </w:drawing>
+      </w:r>
+    </w:p>
+    <w:p>
+      <w:pPr>
+        <w:rPr>
+          <w:rFonts w:ascii="Times New Roman" w:hAnsi="Times New Roman" w:cs="Times New Roman"/>
+          <w:sz w:val="24"/>
+          <w:szCs w:val="24"/>
+        </w:rPr>
+      </w:pPr>
+    </w:p>
+    <w:p>
+      <w:pPr>
+        <w:rPr>
+          <w:rFonts w:ascii="Times New Roman" w:hAnsi="Times New Roman" w:cs="Times New Roman"/>
+          <w:sz w:val="24"/>
+          <w:szCs w:val="24"/>
+        </w:rPr>
+      </w:pPr>
+      <w:r>
+        <w:rPr>
+          <w:rFonts w:ascii="Times New Roman" w:hAnsi="Times New Roman" w:cs="Times New Roman"/>
+          <w:sz w:val="24"/>
+          <w:szCs w:val="24"/>
+        </w:rPr>
+        <w:t xml:space="preserve">Then we have displayed the Strike Path which will include the best fitness value from all the 20 iteration </w:t>
+      </w:r>
+      <w:r>
+        <w:rPr>
+          <w:rFonts w:ascii="Times New Roman" w:hAnsi="Times New Roman" w:cs="Times New Roman"/>
+          <w:sz w:val="24"/>
+          <w:szCs w:val="24"/>
+        </w:rPr>
+        <w:t xml:space="preserve">that have been executed </w:t>
+      </w:r>
+      <w:r>
+        <w:rPr>
+          <w:rFonts w:ascii="Times New Roman" w:hAnsi="Times New Roman" w:cs="Times New Roman"/>
+          <w:sz w:val="24"/>
+          <w:szCs w:val="24"/>
+        </w:rPr>
+        <w:t xml:space="preserve">and the optimal route the drone will have to follow to destroy all the </w:t>
+      </w:r>
+      <w:r>
+        <w:rPr>
+          <w:rFonts w:ascii="Times New Roman" w:hAnsi="Times New Roman" w:cs="Times New Roman"/>
+          <w:sz w:val="24"/>
+          <w:szCs w:val="24"/>
+        </w:rPr>
+        <w:t>target</w:t>
+      </w:r>
+      <w:bookmarkStart w:id="0" w:name="_GoBack"/>
+      <w:bookmarkEnd w:id="0"/>
+      <w:r>
+        <w:rPr>
+          <w:rFonts w:ascii="Times New Roman" w:hAnsi="Times New Roman" w:cs="Times New Roman"/>
+          <w:sz w:val="24"/>
+          <w:szCs w:val="24"/>
+        </w:rPr>
+        <w:t>s.</w:t>
+      </w:r>
+    </w:p>
+    <w:p>
+      <w:pPr>
+        <w:rPr>
+          <w:rFonts w:ascii="Times New Roman" w:hAnsi="Times New Roman" w:cs="Times New Roman"/>
+          <w:sz w:val="24"/>
+          <w:szCs w:val="24"/>
+        </w:rPr>
+      </w:pPr>
+    </w:p>
+    <w:p>
+      <w:pPr>
+        <w:rPr>
+          <w:rFonts w:ascii="Times New Roman" w:hAnsi="Times New Roman" w:cs="Times New Roman"/>
+          <w:sz w:val="24"/>
+          <w:szCs w:val="24"/>
+        </w:rPr>
+      </w:pPr>
+      <w:r>
+        <w:rPr>
+          <w:rFonts w:ascii="Times New Roman" w:hAnsi="Times New Roman" w:cs="Times New Roman"/>
+          <w:sz w:val="24"/>
+          <w:szCs w:val="24"/>
+        </w:rPr>
+        <w:t>Strike Path</w:t>
+      </w:r>
+    </w:p>
+    <w:p>
+      <w:pPr>
+        <w:rPr>
+          <w:rFonts w:ascii="Times New Roman" w:hAnsi="Times New Roman" w:cs="Times New Roman"/>
+          <w:sz w:val="24"/>
+          <w:szCs w:val="24"/>
+        </w:rPr>
+      </w:pPr>
+      <w:r>
+        <w:rPr>
+          <w:rFonts w:ascii="Times New Roman" w:hAnsi="Times New Roman" w:cs="Times New Roman"/>
+          <w:sz w:val="24"/>
+          <w:szCs w:val="24"/>
+        </w:rPr>
+        <w:t>====================================================</w:t>
+      </w:r>
+    </w:p>
+    <w:p>
+      <w:pPr>
+        <w:rPr>
+          <w:rFonts w:ascii="Times New Roman" w:hAnsi="Times New Roman" w:cs="Times New Roman"/>
+          <w:sz w:val="24"/>
+          <w:szCs w:val="24"/>
+        </w:rPr>
+      </w:pPr>
+      <w:r>
+        <w:rPr>
+          <w:rFonts w:ascii="Times New Roman" w:hAnsi="Times New Roman" w:cs="Times New Roman"/>
+          <w:sz w:val="24"/>
+          <w:szCs w:val="24"/>
+        </w:rPr>
+        <w:t>gFitnessValue=34.0</w:t>
+      </w:r>
+    </w:p>
+    <w:p>
+      <w:pPr>
+        <w:rPr>
+          <w:rFonts w:ascii="Times New Roman" w:hAnsi="Times New Roman" w:cs="Times New Roman"/>
+          <w:sz w:val="24"/>
+          <w:szCs w:val="24"/>
+        </w:rPr>
+      </w:pPr>
+      <w:r>
+        <w:rPr>
+          <w:rFonts w:ascii="Times New Roman" w:hAnsi="Times New Roman" w:cs="Times New Roman"/>
+          <w:sz w:val="24"/>
+          <w:szCs w:val="24"/>
+        </w:rPr>
+        <w:t>Optimal Strike Route: [2, 3, 1, 4, 5, 6, 7, 8, 9, 10]</w:t>
+      </w:r>
       <w:r>
         <w:rPr>
           <w:rFonts w:ascii="Times New Roman" w:hAnsi="Times New Roman" w:cs="Times New Roman"/>
@@ -1245,6 +1725,24 @@
         </w:rPr>
         <w:tab/>
       </w:r>
+    </w:p>
+    <w:p>
+      <w:pPr>
+        <w:rPr>
+          <w:rFonts w:ascii="Times New Roman" w:hAnsi="Times New Roman" w:cs="Times New Roman"/>
+          <w:sz w:val="24"/>
+          <w:szCs w:val="24"/>
+        </w:rPr>
+      </w:pPr>
+    </w:p>
+    <w:p>
+      <w:pPr>
+        <w:rPr>
+          <w:rFonts w:ascii="Times New Roman" w:hAnsi="Times New Roman" w:cs="Times New Roman"/>
+          <w:sz w:val="24"/>
+          <w:szCs w:val="24"/>
+        </w:rPr>
+      </w:pPr>
     </w:p>
     <w:p>
       <w:pPr>
@@ -1671,6 +2169,7 @@
   <w:style w:type="paragraph" w:default="1" w:styleId="Normal">
     <w:name w:val="Normal"/>
     <w:qFormat/>
+    <w:rsid w:val="00CB3AC1"/>
   </w:style>
   <w:style w:type="character" w:default="1" w:styleId="DefaultParagraphFont">
     <w:name w:val="Default Paragraph Font"/>

</xml_diff>

<commit_message>
Added a Graph class in Graph Package Done some addition in report
</commit_message>
<xml_diff>
--- a/Report/PSA_Final_Project.docx
+++ b/Report/PSA_Final_Project.docx
@@ -114,7 +114,7 @@
           <w:color w:val="000000" w:themeColor="text1"/>
         </w:rPr>
       </w:pPr>
-      <w:hyperlink r:id="rId4" w:tooltip="Learn more about particle swarm optimization from ScienceDirect's AI-generated Topic Pages" w:history="1">
+      <w:hyperlink r:id="rId7" w:tooltip="Learn more about particle swarm optimization from ScienceDirect's AI-generated Topic Pages" w:history="1">
         <w:r>
           <w:rPr>
             <w:rStyle w:val="Hyperlink"/>
@@ -131,7 +131,7 @@
         </w:rPr>
         <w:t> is similar to the </w:t>
       </w:r>
-      <w:hyperlink r:id="rId5" w:tooltip="Learn more about genetic algorithm from ScienceDirect's AI-generated Topic Pages" w:history="1">
+      <w:hyperlink r:id="rId8" w:tooltip="Learn more about genetic algorithm from ScienceDirect's AI-generated Topic Pages" w:history="1">
         <w:r>
           <w:rPr>
             <w:rStyle w:val="Hyperlink"/>
@@ -467,10 +467,8 @@
     </w:p>
     <w:p>
       <w:pPr>
-        <w:jc w:val="center"/>
-        <w:rPr>
-          <w:rFonts w:ascii="Times New Roman" w:hAnsi="Times New Roman" w:cs="Times New Roman"/>
-          <w:color w:val="000000" w:themeColor="text1"/>
+        <w:rPr>
+          <w:rFonts w:ascii="Times New Roman" w:hAnsi="Times New Roman" w:cs="Times New Roman"/>
           <w:sz w:val="24"/>
           <w:szCs w:val="24"/>
         </w:rPr>
@@ -695,9 +693,9 @@
           <w:szCs w:val="24"/>
         </w:rPr>
         <w:drawing>
-          <wp:inline distT="0" distB="0" distL="0" distR="0" wp14:anchorId="3C70DBDF" wp14:editId="50AFDFD7">
-            <wp:extent cx="5943600" cy="5499100"/>
-            <wp:effectExtent l="0" t="0" r="0" b="6350"/>
+          <wp:inline distT="0" distB="0" distL="0" distR="0" wp14:anchorId="535A15B5" wp14:editId="56E1CFFA">
+            <wp:extent cx="5943600" cy="5463540"/>
+            <wp:effectExtent l="0" t="0" r="0" b="3810"/>
             <wp:docPr id="1" name="Picture 1"/>
             <wp:cNvGraphicFramePr>
               <a:graphicFrameLocks xmlns:a="http://schemas.openxmlformats.org/drawingml/2006/main" noChangeAspect="1"/>
@@ -710,7 +708,7 @@
                     <pic:cNvPicPr/>
                   </pic:nvPicPr>
                   <pic:blipFill>
-                    <a:blip r:embed="rId6"/>
+                    <a:blip r:embed="rId9"/>
                     <a:stretch>
                       <a:fillRect/>
                     </a:stretch>
@@ -718,7 +716,7 @@
                   <pic:spPr>
                     <a:xfrm>
                       <a:off x="0" y="0"/>
-                      <a:ext cx="5943600" cy="5499100"/>
+                      <a:ext cx="5943600" cy="5463540"/>
                     </a:xfrm>
                     <a:prstGeom prst="rect">
                       <a:avLst/>
@@ -746,31 +744,7 @@
           <w:szCs w:val="24"/>
         </w:rPr>
         <w:lastRenderedPageBreak/>
-        <w:t>In the above battle field, the drone will go and attack the first two targets and co</w:t>
-      </w:r>
-      <w:r>
-        <w:rPr>
-          <w:noProof/>
-        </w:rPr>
-        <w:t xml:space="preserve"> </w:t>
-      </w:r>
-      <w:proofErr w:type="spellStart"/>
-      <w:r>
-        <w:rPr>
-          <w:rFonts w:ascii="Times New Roman" w:hAnsi="Times New Roman" w:cs="Times New Roman"/>
-          <w:sz w:val="24"/>
-          <w:szCs w:val="24"/>
-        </w:rPr>
-        <w:t>meback</w:t>
-      </w:r>
-      <w:proofErr w:type="spellEnd"/>
-      <w:r>
-        <w:rPr>
-          <w:rFonts w:ascii="Times New Roman" w:hAnsi="Times New Roman" w:cs="Times New Roman"/>
-          <w:sz w:val="24"/>
-          <w:szCs w:val="24"/>
-        </w:rPr>
-        <w:t xml:space="preserve"> to the air base to reload the explosive and go to target the other stations. We are planning to generate the capacity of explosive in a specific range the drone can carry and once it reaches the minimum capacity it will reach out to its nearest air base to reload and will move ahead with the air strike.</w:t>
+        <w:t>In the above battle field, the drone will go and attack the first two targets and comeback to the air base to reload the explosive and go to target the other stations. We are planning to generate the capacity of explosive in a specific range the drone can carry and once it reaches the minimum capacity it will reach out to its nearest air base to reload and will move ahead with the air strike.</w:t>
       </w:r>
     </w:p>
     <w:p>
@@ -844,243 +818,1032 @@
           <w:szCs w:val="28"/>
         </w:rPr>
       </w:pPr>
-    </w:p>
-    <w:p>
-      <w:pPr>
-        <w:rPr>
-          <w:rFonts w:ascii="Times New Roman" w:hAnsi="Times New Roman" w:cs="Times New Roman"/>
-          <w:sz w:val="24"/>
-          <w:szCs w:val="24"/>
-        </w:rPr>
-      </w:pPr>
-      <w:r>
-        <w:rPr>
-          <w:rFonts w:ascii="Times New Roman" w:hAnsi="Times New Roman" w:cs="Times New Roman"/>
-          <w:sz w:val="24"/>
-          <w:szCs w:val="24"/>
-        </w:rPr>
-        <w:t>The pBest value for the iteration is calculated in the Particle class of the PSO package, this class also contains the velocities which are randomly generated.</w:t>
-      </w:r>
-    </w:p>
-    <w:p>
-      <w:pPr>
-        <w:rPr>
-          <w:rFonts w:ascii="Times New Roman" w:hAnsi="Times New Roman" w:cs="Times New Roman"/>
-          <w:sz w:val="24"/>
-          <w:szCs w:val="24"/>
-        </w:rPr>
-      </w:pPr>
-      <w:r>
-        <w:rPr>
-          <w:rFonts w:ascii="Times New Roman" w:hAnsi="Times New Roman" w:cs="Times New Roman"/>
-          <w:sz w:val="24"/>
-          <w:szCs w:val="24"/>
-        </w:rPr>
-        <w:t>In the Swarm class of the PSO package we have added particles in the swarm and calculated the fitness value based on the previous target value. Once the fitness value is calculated we have calculated the gBest depending on the iterations pBest value. We have then updated the velocity using the formula stated above and calculated the optimal path based on distance in the Optimal solution method</w:t>
-      </w:r>
-      <w:r>
-        <w:rPr>
-          <w:rFonts w:ascii="Times New Roman" w:hAnsi="Times New Roman" w:cs="Times New Roman"/>
-          <w:sz w:val="24"/>
-          <w:szCs w:val="24"/>
-        </w:rPr>
-        <w:tab/>
-        <w:t>.</w:t>
-      </w:r>
-    </w:p>
-    <w:p>
-      <w:pPr>
-        <w:rPr>
-          <w:rFonts w:ascii="Times New Roman" w:hAnsi="Times New Roman" w:cs="Times New Roman"/>
-          <w:sz w:val="24"/>
-          <w:szCs w:val="24"/>
-        </w:rPr>
-      </w:pPr>
-      <w:r>
-        <w:rPr>
-          <w:rFonts w:ascii="Times New Roman" w:hAnsi="Times New Roman" w:cs="Times New Roman"/>
-          <w:sz w:val="24"/>
-          <w:szCs w:val="24"/>
-        </w:rPr>
-        <w:t>The Optimizer class contains of a randomly generated array and copy of the array which is converted into a different data type.</w:t>
-      </w:r>
-    </w:p>
-    <w:p>
-      <w:pPr>
-        <w:rPr>
-          <w:rFonts w:ascii="Times New Roman" w:hAnsi="Times New Roman" w:cs="Times New Roman"/>
-          <w:sz w:val="24"/>
-          <w:szCs w:val="24"/>
-        </w:rPr>
-      </w:pPr>
-      <w:r>
-        <w:rPr>
-          <w:rFonts w:ascii="Times New Roman" w:hAnsi="Times New Roman" w:cs="Times New Roman"/>
-          <w:sz w:val="24"/>
-          <w:szCs w:val="24"/>
-        </w:rPr>
-        <w:t>In the war zone package, we have the drone and the target class which calculate the pay load of the drone and the target pay load respectively.</w:t>
-      </w:r>
-    </w:p>
-    <w:p>
-      <w:pPr>
-        <w:rPr>
-          <w:rFonts w:ascii="Times New Roman" w:hAnsi="Times New Roman" w:cs="Times New Roman"/>
-          <w:sz w:val="24"/>
-          <w:szCs w:val="24"/>
-        </w:rPr>
-      </w:pPr>
-      <w:r>
-        <w:rPr>
-          <w:rFonts w:ascii="Times New Roman" w:hAnsi="Times New Roman" w:cs="Times New Roman"/>
-          <w:sz w:val="24"/>
-          <w:szCs w:val="24"/>
-        </w:rPr>
-        <w:t>The target directory and drone directory are used to add the target and drone which are further used in war zone simulator class.</w:t>
-      </w:r>
-    </w:p>
-    <w:p>
-      <w:pPr>
-        <w:rPr>
-          <w:rFonts w:ascii="Times New Roman" w:hAnsi="Times New Roman" w:cs="Times New Roman"/>
-          <w:sz w:val="24"/>
-          <w:szCs w:val="24"/>
-        </w:rPr>
-      </w:pPr>
-    </w:p>
-    <w:p>
-      <w:pPr>
-        <w:rPr>
-          <w:rFonts w:ascii="Times New Roman" w:hAnsi="Times New Roman" w:cs="Times New Roman"/>
-          <w:sz w:val="24"/>
-          <w:szCs w:val="24"/>
-        </w:rPr>
-      </w:pPr>
-    </w:p>
-    <w:p>
-      <w:pPr>
-        <w:rPr>
-          <w:rFonts w:ascii="Times New Roman" w:hAnsi="Times New Roman" w:cs="Times New Roman"/>
-          <w:sz w:val="24"/>
-          <w:szCs w:val="24"/>
-        </w:rPr>
-      </w:pPr>
-    </w:p>
-    <w:p>
-      <w:pPr>
-        <w:rPr>
-          <w:rFonts w:ascii="Times New Roman" w:hAnsi="Times New Roman" w:cs="Times New Roman"/>
-          <w:sz w:val="24"/>
-          <w:szCs w:val="24"/>
-        </w:rPr>
-      </w:pPr>
-    </w:p>
-    <w:p>
-      <w:pPr>
-        <w:rPr>
-          <w:rFonts w:ascii="Times New Roman" w:hAnsi="Times New Roman" w:cs="Times New Roman"/>
-          <w:sz w:val="24"/>
-          <w:szCs w:val="24"/>
-        </w:rPr>
-      </w:pPr>
-    </w:p>
-    <w:p>
-      <w:pPr>
-        <w:rPr>
-          <w:rFonts w:ascii="Times New Roman" w:hAnsi="Times New Roman" w:cs="Times New Roman"/>
-          <w:sz w:val="24"/>
-          <w:szCs w:val="24"/>
-        </w:rPr>
-      </w:pPr>
-    </w:p>
-    <w:p>
-      <w:pPr>
-        <w:rPr>
-          <w:rFonts w:ascii="Times New Roman" w:hAnsi="Times New Roman" w:cs="Times New Roman"/>
-          <w:sz w:val="24"/>
-          <w:szCs w:val="24"/>
-        </w:rPr>
-      </w:pPr>
-    </w:p>
-    <w:p>
-      <w:pPr>
-        <w:rPr>
-          <w:rFonts w:ascii="Times New Roman" w:hAnsi="Times New Roman" w:cs="Times New Roman"/>
-          <w:sz w:val="24"/>
-          <w:szCs w:val="24"/>
-        </w:rPr>
-      </w:pPr>
-    </w:p>
-    <w:p>
-      <w:pPr>
+      <w:r>
         <w:rPr>
           <w:rFonts w:ascii="Times New Roman" w:hAnsi="Times New Roman" w:cs="Times New Roman"/>
           <w:b/>
           <w:sz w:val="28"/>
           <w:szCs w:val="28"/>
         </w:rPr>
-      </w:pPr>
-      <w:r>
+        <w:t xml:space="preserve"> </w:t>
+      </w:r>
+    </w:p>
+    <w:p>
+      <w:pPr>
+        <w:rPr>
+          <w:rFonts w:ascii="Times New Roman" w:hAnsi="Times New Roman" w:cs="Times New Roman"/>
+          <w:sz w:val="24"/>
+          <w:szCs w:val="24"/>
+        </w:rPr>
+      </w:pPr>
+      <w:r>
+        <w:rPr>
+          <w:rFonts w:ascii="Times New Roman" w:hAnsi="Times New Roman" w:cs="Times New Roman"/>
+          <w:sz w:val="24"/>
+          <w:szCs w:val="24"/>
+        </w:rPr>
+        <w:t xml:space="preserve">The </w:t>
+      </w:r>
+      <w:r>
+        <w:rPr>
+          <w:rFonts w:ascii="Times New Roman" w:hAnsi="Times New Roman" w:cs="Times New Roman"/>
+          <w:b/>
+          <w:sz w:val="24"/>
+          <w:szCs w:val="24"/>
+        </w:rPr>
+        <w:t>helper class</w:t>
+      </w:r>
+      <w:r>
+        <w:rPr>
+          <w:rFonts w:ascii="Times New Roman" w:hAnsi="Times New Roman" w:cs="Times New Roman"/>
+          <w:sz w:val="24"/>
+          <w:szCs w:val="24"/>
+        </w:rPr>
+        <w:t xml:space="preserve"> </w:t>
+      </w:r>
+      <w:r>
+        <w:rPr>
+          <w:rFonts w:ascii="Times New Roman" w:hAnsi="Times New Roman" w:cs="Times New Roman"/>
+          <w:sz w:val="24"/>
+          <w:szCs w:val="24"/>
+        </w:rPr>
+        <w:t xml:space="preserve">of the PSO package </w:t>
+      </w:r>
+      <w:r>
+        <w:rPr>
+          <w:rFonts w:ascii="Times New Roman" w:hAnsi="Times New Roman" w:cs="Times New Roman"/>
+          <w:sz w:val="24"/>
+          <w:szCs w:val="24"/>
+        </w:rPr>
+        <w:t>contains the shuffle array method in which a random array is generated which is helpful in calculating the velocity in Particle class</w:t>
+      </w:r>
+      <w:r>
+        <w:rPr>
+          <w:rFonts w:ascii="Times New Roman" w:hAnsi="Times New Roman" w:cs="Times New Roman"/>
+          <w:sz w:val="24"/>
+          <w:szCs w:val="24"/>
+        </w:rPr>
+        <w:t>. The shuffle array is further converted into different data types.</w:t>
+      </w:r>
+    </w:p>
+    <w:p>
+      <w:pPr>
+        <w:rPr>
+          <w:rFonts w:ascii="Times New Roman" w:hAnsi="Times New Roman" w:cs="Times New Roman"/>
+          <w:sz w:val="24"/>
+          <w:szCs w:val="24"/>
+        </w:rPr>
+      </w:pPr>
+      <w:r>
+        <w:rPr>
+          <w:rFonts w:ascii="Times New Roman" w:hAnsi="Times New Roman" w:cs="Times New Roman"/>
+          <w:sz w:val="24"/>
+          <w:szCs w:val="24"/>
+        </w:rPr>
+        <w:t xml:space="preserve">The pBest value for the iteration is calculated in the </w:t>
+      </w:r>
+      <w:r>
+        <w:rPr>
+          <w:rFonts w:ascii="Times New Roman" w:hAnsi="Times New Roman" w:cs="Times New Roman"/>
+          <w:b/>
+          <w:sz w:val="24"/>
+          <w:szCs w:val="24"/>
+        </w:rPr>
+        <w:t>Particle class</w:t>
+      </w:r>
+      <w:r>
+        <w:rPr>
+          <w:rFonts w:ascii="Times New Roman" w:hAnsi="Times New Roman" w:cs="Times New Roman"/>
+          <w:sz w:val="24"/>
+          <w:szCs w:val="24"/>
+        </w:rPr>
+        <w:t xml:space="preserve"> of the PSO package, </w:t>
+      </w:r>
+      <w:r>
+        <w:rPr>
+          <w:rFonts w:ascii="Times New Roman" w:hAnsi="Times New Roman" w:cs="Times New Roman"/>
+          <w:sz w:val="24"/>
+          <w:szCs w:val="24"/>
+        </w:rPr>
+        <w:t xml:space="preserve">in </w:t>
+      </w:r>
+      <w:r>
+        <w:rPr>
+          <w:rFonts w:ascii="Times New Roman" w:hAnsi="Times New Roman" w:cs="Times New Roman"/>
+          <w:sz w:val="24"/>
+          <w:szCs w:val="24"/>
+        </w:rPr>
+        <w:t>this class the velocit</w:t>
+      </w:r>
+      <w:r>
+        <w:rPr>
+          <w:rFonts w:ascii="Times New Roman" w:hAnsi="Times New Roman" w:cs="Times New Roman"/>
+          <w:sz w:val="24"/>
+          <w:szCs w:val="24"/>
+        </w:rPr>
+        <w:t>y is calculated by</w:t>
+      </w:r>
+      <w:r>
+        <w:rPr>
+          <w:rFonts w:ascii="Times New Roman" w:hAnsi="Times New Roman" w:cs="Times New Roman"/>
+          <w:sz w:val="24"/>
+          <w:szCs w:val="24"/>
+        </w:rPr>
+        <w:t xml:space="preserve"> randomly genera</w:t>
+      </w:r>
+      <w:r>
+        <w:rPr>
+          <w:rFonts w:ascii="Times New Roman" w:hAnsi="Times New Roman" w:cs="Times New Roman"/>
+          <w:sz w:val="24"/>
+          <w:szCs w:val="24"/>
+        </w:rPr>
+        <w:t>ting numbers</w:t>
+      </w:r>
+      <w:r>
+        <w:rPr>
+          <w:rFonts w:ascii="Times New Roman" w:hAnsi="Times New Roman" w:cs="Times New Roman"/>
+          <w:sz w:val="24"/>
+          <w:szCs w:val="24"/>
+        </w:rPr>
+        <w:t>.</w:t>
+      </w:r>
+      <w:r>
+        <w:rPr>
+          <w:rFonts w:ascii="Times New Roman" w:hAnsi="Times New Roman" w:cs="Times New Roman"/>
+          <w:sz w:val="24"/>
+          <w:szCs w:val="24"/>
+        </w:rPr>
+        <w:t xml:space="preserve"> This velocity is used to calculate the shortest path for the drone to travel to destroy all the enemies.</w:t>
+      </w:r>
+    </w:p>
+    <w:p>
+      <w:pPr>
+        <w:rPr>
+          <w:rFonts w:ascii="Times New Roman" w:hAnsi="Times New Roman" w:cs="Times New Roman"/>
+          <w:sz w:val="24"/>
+          <w:szCs w:val="24"/>
+        </w:rPr>
+      </w:pPr>
+      <w:r>
+        <w:rPr>
+          <w:rFonts w:ascii="Times New Roman" w:hAnsi="Times New Roman" w:cs="Times New Roman"/>
+          <w:sz w:val="24"/>
+          <w:szCs w:val="24"/>
+        </w:rPr>
+        <w:t xml:space="preserve">In the </w:t>
+      </w:r>
+      <w:r>
+        <w:rPr>
+          <w:rFonts w:ascii="Times New Roman" w:hAnsi="Times New Roman" w:cs="Times New Roman"/>
+          <w:b/>
+          <w:sz w:val="24"/>
+          <w:szCs w:val="24"/>
+        </w:rPr>
+        <w:t>Swarm class</w:t>
+      </w:r>
+      <w:r>
+        <w:rPr>
+          <w:rFonts w:ascii="Times New Roman" w:hAnsi="Times New Roman" w:cs="Times New Roman"/>
+          <w:sz w:val="24"/>
+          <w:szCs w:val="24"/>
+        </w:rPr>
+        <w:t xml:space="preserve"> of the PSO package we have added particles in the swarm and calculated the fitness value based on the previous target value. Once the fitness value is calculated we calculate the gBest depending on th</w:t>
+      </w:r>
+      <w:r>
+        <w:rPr>
+          <w:rFonts w:ascii="Times New Roman" w:hAnsi="Times New Roman" w:cs="Times New Roman"/>
+          <w:sz w:val="24"/>
+          <w:szCs w:val="24"/>
+        </w:rPr>
+        <w:t>at</w:t>
+      </w:r>
+      <w:r>
+        <w:rPr>
+          <w:rFonts w:ascii="Times New Roman" w:hAnsi="Times New Roman" w:cs="Times New Roman"/>
+          <w:sz w:val="24"/>
+          <w:szCs w:val="24"/>
+        </w:rPr>
+        <w:t xml:space="preserve"> iterations pBest value</w:t>
+      </w:r>
+      <w:r>
+        <w:rPr>
+          <w:rFonts w:ascii="Times New Roman" w:hAnsi="Times New Roman" w:cs="Times New Roman"/>
+          <w:sz w:val="24"/>
+          <w:szCs w:val="24"/>
+        </w:rPr>
+        <w:t xml:space="preserve"> and display </w:t>
+      </w:r>
+      <w:r>
+        <w:rPr>
+          <w:rFonts w:ascii="Times New Roman" w:hAnsi="Times New Roman" w:cs="Times New Roman"/>
+          <w:sz w:val="24"/>
+          <w:szCs w:val="24"/>
+        </w:rPr>
+        <w:t xml:space="preserve">it. </w:t>
+      </w:r>
+      <w:r>
+        <w:rPr>
+          <w:rFonts w:ascii="Times New Roman" w:hAnsi="Times New Roman" w:cs="Times New Roman"/>
+          <w:sz w:val="24"/>
+          <w:szCs w:val="24"/>
+        </w:rPr>
+        <w:t>Once we have calculated the gBest value we update the position depending on the velocity</w:t>
+      </w:r>
+      <w:r>
+        <w:rPr>
+          <w:rFonts w:ascii="Times New Roman" w:hAnsi="Times New Roman" w:cs="Times New Roman"/>
+          <w:sz w:val="24"/>
+          <w:szCs w:val="24"/>
+        </w:rPr>
+        <w:t xml:space="preserve"> and according calculate the new gBest value for all other iterations.</w:t>
+      </w:r>
+      <w:r>
+        <w:rPr>
+          <w:rFonts w:ascii="Times New Roman" w:hAnsi="Times New Roman" w:cs="Times New Roman"/>
+          <w:sz w:val="24"/>
+          <w:szCs w:val="24"/>
+        </w:rPr>
+        <w:t xml:space="preserve"> We have then updated the velocity using the formula stated above </w:t>
+      </w:r>
+      <w:proofErr w:type="gramStart"/>
+      <w:r>
+        <w:rPr>
+          <w:rFonts w:ascii="Times New Roman" w:hAnsi="Times New Roman" w:cs="Times New Roman"/>
+          <w:sz w:val="24"/>
+          <w:szCs w:val="24"/>
+        </w:rPr>
+        <w:t xml:space="preserve">and </w:t>
+      </w:r>
+      <w:r>
+        <w:rPr>
+          <w:rFonts w:ascii="Times New Roman" w:hAnsi="Times New Roman" w:cs="Times New Roman"/>
+          <w:sz w:val="24"/>
+          <w:szCs w:val="24"/>
+        </w:rPr>
+        <w:t>also</w:t>
+      </w:r>
+      <w:proofErr w:type="gramEnd"/>
+      <w:r>
+        <w:rPr>
+          <w:rFonts w:ascii="Times New Roman" w:hAnsi="Times New Roman" w:cs="Times New Roman"/>
+          <w:sz w:val="24"/>
+          <w:szCs w:val="24"/>
+        </w:rPr>
+        <w:t xml:space="preserve"> the optimal </w:t>
+      </w:r>
+      <w:r>
+        <w:rPr>
+          <w:rFonts w:ascii="Times New Roman" w:hAnsi="Times New Roman" w:cs="Times New Roman"/>
+          <w:sz w:val="24"/>
+          <w:szCs w:val="24"/>
+        </w:rPr>
+        <w:t>strike route</w:t>
+      </w:r>
+      <w:r>
+        <w:rPr>
+          <w:rFonts w:ascii="Times New Roman" w:hAnsi="Times New Roman" w:cs="Times New Roman"/>
+          <w:sz w:val="24"/>
+          <w:szCs w:val="24"/>
+        </w:rPr>
+        <w:t xml:space="preserve"> based on distance in the </w:t>
+      </w:r>
+      <w:r>
+        <w:rPr>
+          <w:rFonts w:ascii="Times New Roman" w:hAnsi="Times New Roman" w:cs="Times New Roman"/>
+          <w:sz w:val="24"/>
+          <w:szCs w:val="24"/>
+        </w:rPr>
+        <w:t>Strike route</w:t>
+      </w:r>
+      <w:r>
+        <w:rPr>
+          <w:rFonts w:ascii="Times New Roman" w:hAnsi="Times New Roman" w:cs="Times New Roman"/>
+          <w:sz w:val="24"/>
+          <w:szCs w:val="24"/>
+        </w:rPr>
+        <w:t xml:space="preserve"> metho</w:t>
+      </w:r>
+      <w:r>
+        <w:rPr>
+          <w:rFonts w:ascii="Times New Roman" w:hAnsi="Times New Roman" w:cs="Times New Roman"/>
+          <w:sz w:val="24"/>
+          <w:szCs w:val="24"/>
+        </w:rPr>
+        <w:t xml:space="preserve">d. </w:t>
+      </w:r>
+    </w:p>
+    <w:p>
+      <w:pPr>
+        <w:rPr>
+          <w:rFonts w:ascii="Times New Roman" w:hAnsi="Times New Roman" w:cs="Times New Roman"/>
+          <w:sz w:val="24"/>
+          <w:szCs w:val="24"/>
+        </w:rPr>
+      </w:pPr>
+      <w:r>
+        <w:rPr>
+          <w:rFonts w:ascii="Times New Roman" w:hAnsi="Times New Roman" w:cs="Times New Roman"/>
+          <w:sz w:val="24"/>
+          <w:szCs w:val="24"/>
+        </w:rPr>
+        <w:t xml:space="preserve">In the </w:t>
+      </w:r>
+      <w:r>
+        <w:rPr>
+          <w:rFonts w:ascii="Times New Roman" w:hAnsi="Times New Roman" w:cs="Times New Roman"/>
+          <w:b/>
+          <w:sz w:val="24"/>
+          <w:szCs w:val="24"/>
+        </w:rPr>
+        <w:t>war zone package</w:t>
+      </w:r>
+      <w:r>
+        <w:rPr>
+          <w:rFonts w:ascii="Times New Roman" w:hAnsi="Times New Roman" w:cs="Times New Roman"/>
+          <w:sz w:val="24"/>
+          <w:szCs w:val="24"/>
+        </w:rPr>
+        <w:t xml:space="preserve">, we have the drone target </w:t>
+      </w:r>
+      <w:r>
+        <w:rPr>
+          <w:rFonts w:ascii="Times New Roman" w:hAnsi="Times New Roman" w:cs="Times New Roman"/>
+          <w:sz w:val="24"/>
+          <w:szCs w:val="24"/>
+        </w:rPr>
+        <w:t xml:space="preserve">and air base </w:t>
+      </w:r>
+      <w:r>
+        <w:rPr>
+          <w:rFonts w:ascii="Times New Roman" w:hAnsi="Times New Roman" w:cs="Times New Roman"/>
+          <w:sz w:val="24"/>
+          <w:szCs w:val="24"/>
+        </w:rPr>
+        <w:t>class</w:t>
+      </w:r>
+      <w:r>
+        <w:rPr>
+          <w:rFonts w:ascii="Times New Roman" w:hAnsi="Times New Roman" w:cs="Times New Roman"/>
+          <w:sz w:val="24"/>
+          <w:szCs w:val="24"/>
+        </w:rPr>
+        <w:t xml:space="preserve">es along with their directories. In the </w:t>
+      </w:r>
+      <w:r>
+        <w:rPr>
+          <w:rFonts w:ascii="Times New Roman" w:hAnsi="Times New Roman" w:cs="Times New Roman"/>
+          <w:b/>
+          <w:sz w:val="24"/>
+          <w:szCs w:val="24"/>
+        </w:rPr>
+        <w:t>drone class</w:t>
+      </w:r>
+      <w:r>
+        <w:rPr>
+          <w:rFonts w:ascii="Times New Roman" w:hAnsi="Times New Roman" w:cs="Times New Roman"/>
+          <w:sz w:val="24"/>
+          <w:szCs w:val="24"/>
+        </w:rPr>
+        <w:t xml:space="preserve"> we have </w:t>
+      </w:r>
+      <w:r>
+        <w:rPr>
+          <w:rFonts w:ascii="Times New Roman" w:hAnsi="Times New Roman" w:cs="Times New Roman"/>
+          <w:sz w:val="24"/>
+          <w:szCs w:val="24"/>
+        </w:rPr>
+        <w:t xml:space="preserve">randomly generated the payload capacity of the drone which signifies the number of explosives that </w:t>
+      </w:r>
+      <w:proofErr w:type="gramStart"/>
+      <w:r>
+        <w:rPr>
+          <w:rFonts w:ascii="Times New Roman" w:hAnsi="Times New Roman" w:cs="Times New Roman"/>
+          <w:sz w:val="24"/>
+          <w:szCs w:val="24"/>
+        </w:rPr>
+        <w:t>particular drone</w:t>
+      </w:r>
+      <w:proofErr w:type="gramEnd"/>
+      <w:r>
+        <w:rPr>
+          <w:rFonts w:ascii="Times New Roman" w:hAnsi="Times New Roman" w:cs="Times New Roman"/>
+          <w:sz w:val="24"/>
+          <w:szCs w:val="24"/>
+        </w:rPr>
+        <w:t xml:space="preserve"> can carry. The </w:t>
+      </w:r>
+      <w:r>
+        <w:rPr>
+          <w:rFonts w:ascii="Times New Roman" w:hAnsi="Times New Roman" w:cs="Times New Roman"/>
+          <w:b/>
+          <w:sz w:val="24"/>
+          <w:szCs w:val="24"/>
+        </w:rPr>
+        <w:t>drone directory</w:t>
+      </w:r>
+      <w:r>
+        <w:rPr>
+          <w:rFonts w:ascii="Times New Roman" w:hAnsi="Times New Roman" w:cs="Times New Roman"/>
+          <w:sz w:val="24"/>
+          <w:szCs w:val="24"/>
+        </w:rPr>
+        <w:t xml:space="preserve"> is used to add the drones in a list which will be used further to optimize which drone will be the most optimal one to launch first</w:t>
+      </w:r>
+      <w:r>
+        <w:rPr>
+          <w:rFonts w:ascii="Times New Roman" w:hAnsi="Times New Roman" w:cs="Times New Roman"/>
+          <w:sz w:val="24"/>
+          <w:szCs w:val="24"/>
+        </w:rPr>
+        <w:t>.</w:t>
+      </w:r>
+    </w:p>
+    <w:p>
+      <w:pPr>
+        <w:rPr>
+          <w:rFonts w:ascii="Times New Roman" w:hAnsi="Times New Roman" w:cs="Times New Roman"/>
+          <w:sz w:val="24"/>
+          <w:szCs w:val="24"/>
+        </w:rPr>
+      </w:pPr>
+      <w:r>
+        <w:rPr>
+          <w:rFonts w:ascii="Times New Roman" w:hAnsi="Times New Roman" w:cs="Times New Roman"/>
+          <w:sz w:val="24"/>
+          <w:szCs w:val="24"/>
+        </w:rPr>
+        <w:t xml:space="preserve">The </w:t>
+      </w:r>
+      <w:r>
+        <w:rPr>
+          <w:rFonts w:ascii="Times New Roman" w:hAnsi="Times New Roman" w:cs="Times New Roman"/>
+          <w:b/>
+          <w:sz w:val="24"/>
+          <w:szCs w:val="24"/>
+        </w:rPr>
+        <w:t>target class</w:t>
+      </w:r>
+      <w:r>
+        <w:rPr>
+          <w:rFonts w:ascii="Times New Roman" w:hAnsi="Times New Roman" w:cs="Times New Roman"/>
+          <w:sz w:val="24"/>
+          <w:szCs w:val="24"/>
+        </w:rPr>
+        <w:t xml:space="preserve"> contains the required payload which we have generated randomly, this required payload represents the number of explosives it requires to be exploded. And on the other </w:t>
+      </w:r>
+      <w:r>
+        <w:rPr>
+          <w:rFonts w:ascii="Times New Roman" w:hAnsi="Times New Roman" w:cs="Times New Roman"/>
+          <w:sz w:val="24"/>
+          <w:szCs w:val="24"/>
+        </w:rPr>
+        <w:t>hand,</w:t>
+      </w:r>
+      <w:r>
+        <w:rPr>
+          <w:rFonts w:ascii="Times New Roman" w:hAnsi="Times New Roman" w:cs="Times New Roman"/>
+          <w:sz w:val="24"/>
+          <w:szCs w:val="24"/>
+        </w:rPr>
+        <w:t xml:space="preserve"> the </w:t>
+      </w:r>
+      <w:r>
+        <w:rPr>
+          <w:rFonts w:ascii="Times New Roman" w:hAnsi="Times New Roman" w:cs="Times New Roman"/>
+          <w:b/>
+          <w:sz w:val="24"/>
+          <w:szCs w:val="24"/>
+        </w:rPr>
+        <w:t>target directory</w:t>
+      </w:r>
+      <w:r>
+        <w:rPr>
+          <w:rFonts w:ascii="Times New Roman" w:hAnsi="Times New Roman" w:cs="Times New Roman"/>
+          <w:sz w:val="24"/>
+          <w:szCs w:val="24"/>
+        </w:rPr>
+        <w:t xml:space="preserve"> is used to add the target</w:t>
+      </w:r>
+      <w:r>
+        <w:rPr>
+          <w:rFonts w:ascii="Times New Roman" w:hAnsi="Times New Roman" w:cs="Times New Roman"/>
+          <w:sz w:val="24"/>
+          <w:szCs w:val="24"/>
+        </w:rPr>
+        <w:t>s</w:t>
+      </w:r>
+      <w:r>
+        <w:rPr>
+          <w:rFonts w:ascii="Times New Roman" w:hAnsi="Times New Roman" w:cs="Times New Roman"/>
+          <w:sz w:val="24"/>
+          <w:szCs w:val="24"/>
+        </w:rPr>
+        <w:t xml:space="preserve"> in a list which will be used to optimize the route in target explosion.</w:t>
+      </w:r>
+    </w:p>
+    <w:p>
+      <w:pPr>
+        <w:rPr>
+          <w:rFonts w:ascii="Times New Roman" w:hAnsi="Times New Roman" w:cs="Times New Roman"/>
+          <w:sz w:val="24"/>
+          <w:szCs w:val="24"/>
+        </w:rPr>
+      </w:pPr>
+      <w:r>
+        <w:rPr>
+          <w:rFonts w:ascii="Times New Roman" w:hAnsi="Times New Roman" w:cs="Times New Roman"/>
+          <w:sz w:val="24"/>
+          <w:szCs w:val="24"/>
+        </w:rPr>
+        <w:t xml:space="preserve">In the </w:t>
+      </w:r>
+      <w:r>
+        <w:rPr>
+          <w:rFonts w:ascii="Times New Roman" w:hAnsi="Times New Roman" w:cs="Times New Roman"/>
+          <w:b/>
+          <w:sz w:val="24"/>
+          <w:szCs w:val="24"/>
+        </w:rPr>
+        <w:t xml:space="preserve">position class </w:t>
+      </w:r>
+      <w:r>
+        <w:rPr>
+          <w:rFonts w:ascii="Times New Roman" w:hAnsi="Times New Roman" w:cs="Times New Roman"/>
+          <w:sz w:val="24"/>
+          <w:szCs w:val="24"/>
+        </w:rPr>
+        <w:t xml:space="preserve">we assign a range for the latitude and longitude where the air base can be found so that the drone can go and refill the explosives and then </w:t>
+      </w:r>
+      <w:r>
+        <w:rPr>
+          <w:rFonts w:ascii="Times New Roman" w:hAnsi="Times New Roman" w:cs="Times New Roman"/>
+          <w:sz w:val="24"/>
+          <w:szCs w:val="24"/>
+        </w:rPr>
+        <w:t xml:space="preserve">we have </w:t>
+      </w:r>
+      <w:r>
+        <w:rPr>
+          <w:rFonts w:ascii="Times New Roman" w:hAnsi="Times New Roman" w:cs="Times New Roman"/>
+          <w:sz w:val="24"/>
+          <w:szCs w:val="24"/>
+        </w:rPr>
+        <w:t xml:space="preserve">randomly </w:t>
+      </w:r>
+      <w:r>
+        <w:rPr>
+          <w:rFonts w:ascii="Times New Roman" w:hAnsi="Times New Roman" w:cs="Times New Roman"/>
+          <w:sz w:val="24"/>
+          <w:szCs w:val="24"/>
+        </w:rPr>
+        <w:t>assigned</w:t>
+      </w:r>
+      <w:r>
+        <w:rPr>
+          <w:rFonts w:ascii="Times New Roman" w:hAnsi="Times New Roman" w:cs="Times New Roman"/>
+          <w:sz w:val="24"/>
+          <w:szCs w:val="24"/>
+        </w:rPr>
+        <w:t xml:space="preserve"> the air bases in that specif</w:t>
+      </w:r>
+      <w:r>
+        <w:rPr>
+          <w:rFonts w:ascii="Times New Roman" w:hAnsi="Times New Roman" w:cs="Times New Roman"/>
+          <w:sz w:val="24"/>
+          <w:szCs w:val="24"/>
+        </w:rPr>
+        <w:t>ic latitude and longitude range. We have also assigned random position to the target in this class, the target details have been fetched from the target directory class.</w:t>
+      </w:r>
+    </w:p>
+    <w:p>
+      <w:pPr>
+        <w:rPr>
+          <w:rFonts w:ascii="Times New Roman" w:hAnsi="Times New Roman" w:cs="Times New Roman"/>
+          <w:sz w:val="24"/>
+          <w:szCs w:val="24"/>
+        </w:rPr>
+      </w:pPr>
+      <w:r>
+        <w:rPr>
+          <w:rFonts w:ascii="Times New Roman" w:hAnsi="Times New Roman" w:cs="Times New Roman"/>
+          <w:sz w:val="24"/>
+          <w:szCs w:val="24"/>
+        </w:rPr>
+        <w:lastRenderedPageBreak/>
+        <w:t xml:space="preserve">The </w:t>
+      </w:r>
+      <w:r>
+        <w:rPr>
+          <w:rFonts w:ascii="Times New Roman" w:hAnsi="Times New Roman" w:cs="Times New Roman"/>
+          <w:b/>
+          <w:sz w:val="24"/>
+          <w:szCs w:val="24"/>
+        </w:rPr>
+        <w:t>Air base class</w:t>
+      </w:r>
+      <w:r>
+        <w:rPr>
+          <w:rFonts w:ascii="Times New Roman" w:hAnsi="Times New Roman" w:cs="Times New Roman"/>
+          <w:sz w:val="24"/>
+          <w:szCs w:val="24"/>
+        </w:rPr>
+        <w:t xml:space="preserve"> </w:t>
+      </w:r>
+      <w:r>
+        <w:rPr>
+          <w:rFonts w:ascii="Times New Roman" w:hAnsi="Times New Roman" w:cs="Times New Roman"/>
+          <w:sz w:val="24"/>
+          <w:szCs w:val="24"/>
+        </w:rPr>
+        <w:t>contains the name and position, the pos</w:t>
+      </w:r>
+      <w:r>
+        <w:rPr>
+          <w:rFonts w:ascii="Times New Roman" w:hAnsi="Times New Roman" w:cs="Times New Roman"/>
+          <w:sz w:val="24"/>
+          <w:szCs w:val="24"/>
+        </w:rPr>
+        <w:t xml:space="preserve">ition is extracted from the position class. These air bases are then added into a list in </w:t>
+      </w:r>
+      <w:r>
+        <w:rPr>
+          <w:rFonts w:ascii="Times New Roman" w:hAnsi="Times New Roman" w:cs="Times New Roman"/>
+          <w:b/>
+          <w:sz w:val="24"/>
+          <w:szCs w:val="24"/>
+        </w:rPr>
+        <w:t>air base directory class</w:t>
+      </w:r>
+      <w:r>
+        <w:rPr>
+          <w:rFonts w:ascii="Times New Roman" w:hAnsi="Times New Roman" w:cs="Times New Roman"/>
+          <w:sz w:val="24"/>
+          <w:szCs w:val="24"/>
+        </w:rPr>
+        <w:t xml:space="preserve"> </w:t>
+      </w:r>
+      <w:r>
+        <w:rPr>
+          <w:rFonts w:ascii="Times New Roman" w:hAnsi="Times New Roman" w:cs="Times New Roman"/>
+          <w:sz w:val="24"/>
+          <w:szCs w:val="24"/>
+        </w:rPr>
+        <w:t>where they will be used further by the drone to refill its explosives.</w:t>
+      </w:r>
+    </w:p>
+    <w:p>
+      <w:pPr>
+        <w:rPr>
+          <w:rFonts w:ascii="Times New Roman" w:hAnsi="Times New Roman" w:cs="Times New Roman"/>
+          <w:sz w:val="24"/>
+          <w:szCs w:val="24"/>
+        </w:rPr>
+      </w:pPr>
+      <w:r>
+        <w:rPr>
+          <w:rFonts w:ascii="Times New Roman" w:hAnsi="Times New Roman" w:cs="Times New Roman"/>
+          <w:sz w:val="24"/>
+          <w:szCs w:val="24"/>
+        </w:rPr>
+        <w:t xml:space="preserve">In the </w:t>
+      </w:r>
+      <w:r>
+        <w:rPr>
+          <w:rFonts w:ascii="Times New Roman" w:hAnsi="Times New Roman" w:cs="Times New Roman"/>
+          <w:b/>
+          <w:sz w:val="24"/>
+          <w:szCs w:val="24"/>
+        </w:rPr>
+        <w:t>War Zone Simulator class</w:t>
+      </w:r>
+      <w:r>
+        <w:rPr>
+          <w:rFonts w:ascii="Times New Roman" w:hAnsi="Times New Roman" w:cs="Times New Roman"/>
+          <w:sz w:val="24"/>
+          <w:szCs w:val="24"/>
+        </w:rPr>
+        <w:t>, we have assigned the values for number of targets, drones, minimum target payload, maximum target payload, total number of particles, total number of iterations and the total air bases. Then we have implemented multi-threading for adding the particles in the swarm which will help us in simultaneous execution for calculation of the pBest value of particles. So</w:t>
+      </w:r>
+      <w:r>
+        <w:rPr>
+          <w:rFonts w:ascii="Times New Roman" w:hAnsi="Times New Roman" w:cs="Times New Roman"/>
+          <w:sz w:val="24"/>
+          <w:szCs w:val="24"/>
+        </w:rPr>
+        <w:t>,</w:t>
+      </w:r>
+      <w:r>
+        <w:rPr>
+          <w:rFonts w:ascii="Times New Roman" w:hAnsi="Times New Roman" w:cs="Times New Roman"/>
+          <w:sz w:val="24"/>
+          <w:szCs w:val="24"/>
+        </w:rPr>
+        <w:t xml:space="preserve"> once we have calculated the pBest value we have invoked the </w:t>
+      </w:r>
+      <w:r>
+        <w:rPr>
+          <w:rFonts w:ascii="Times New Roman" w:hAnsi="Times New Roman" w:cs="Times New Roman"/>
+          <w:sz w:val="24"/>
+          <w:szCs w:val="24"/>
+        </w:rPr>
+        <w:t xml:space="preserve">findGlobalBest function from the Swarm class to calculate the gBest value from the available pBest. </w:t>
+      </w:r>
+    </w:p>
+    <w:p>
+      <w:pPr>
+        <w:rPr>
+          <w:rFonts w:ascii="Times New Roman" w:hAnsi="Times New Roman" w:cs="Times New Roman"/>
+          <w:sz w:val="24"/>
+          <w:szCs w:val="24"/>
+        </w:rPr>
+      </w:pPr>
+    </w:p>
+    <w:p>
+      <w:pPr>
+        <w:rPr>
+          <w:rFonts w:ascii="Times New Roman" w:hAnsi="Times New Roman" w:cs="Times New Roman"/>
+          <w:sz w:val="24"/>
+          <w:szCs w:val="24"/>
+        </w:rPr>
+      </w:pPr>
+      <w:r>
+        <w:rPr>
+          <w:rFonts w:ascii="Times New Roman" w:hAnsi="Times New Roman" w:cs="Times New Roman"/>
+          <w:sz w:val="24"/>
+          <w:szCs w:val="24"/>
+        </w:rPr>
+        <w:t xml:space="preserve">The </w:t>
+      </w:r>
+      <w:r>
+        <w:rPr>
+          <w:rFonts w:ascii="Times New Roman" w:hAnsi="Times New Roman" w:cs="Times New Roman"/>
+          <w:b/>
+          <w:sz w:val="24"/>
+          <w:szCs w:val="24"/>
+        </w:rPr>
+        <w:t>War Zone Simulator Directory class</w:t>
+      </w:r>
+      <w:r>
+        <w:rPr>
+          <w:rFonts w:ascii="Times New Roman" w:hAnsi="Times New Roman" w:cs="Times New Roman"/>
+          <w:sz w:val="24"/>
+          <w:szCs w:val="24"/>
+        </w:rPr>
+        <w:t>, we have calculated the distance between the target</w:t>
+      </w:r>
+      <w:r>
+        <w:rPr>
+          <w:rFonts w:ascii="Times New Roman" w:hAnsi="Times New Roman" w:cs="Times New Roman"/>
+          <w:sz w:val="24"/>
+          <w:szCs w:val="24"/>
+        </w:rPr>
+        <w:t>s and airbases</w:t>
+      </w:r>
+      <w:r>
+        <w:rPr>
+          <w:rFonts w:ascii="Times New Roman" w:hAnsi="Times New Roman" w:cs="Times New Roman"/>
+          <w:sz w:val="24"/>
+          <w:szCs w:val="24"/>
+        </w:rPr>
+        <w:t>.</w:t>
+      </w:r>
+      <w:r>
+        <w:rPr>
+          <w:rFonts w:ascii="Times New Roman" w:hAnsi="Times New Roman" w:cs="Times New Roman"/>
+          <w:sz w:val="24"/>
+          <w:szCs w:val="24"/>
+        </w:rPr>
+        <w:t xml:space="preserve"> The optimal strike route is then calculated which helps the drone to</w:t>
+      </w:r>
+      <w:r>
+        <w:rPr>
+          <w:rFonts w:ascii="Times New Roman" w:hAnsi="Times New Roman" w:cs="Times New Roman"/>
+          <w:sz w:val="24"/>
+          <w:szCs w:val="24"/>
+        </w:rPr>
+        <w:t xml:space="preserve"> decide the optimal path</w:t>
+      </w:r>
+      <w:r>
+        <w:rPr>
+          <w:rFonts w:ascii="Times New Roman" w:hAnsi="Times New Roman" w:cs="Times New Roman"/>
+          <w:sz w:val="24"/>
+          <w:szCs w:val="24"/>
+        </w:rPr>
+        <w:t xml:space="preserve"> to attack the targets. And once the distance and the optimal path is calculated we print the distance matrix </w:t>
+      </w:r>
+      <w:r>
+        <w:rPr>
+          <w:rFonts w:ascii="Times New Roman" w:hAnsi="Times New Roman" w:cs="Times New Roman"/>
+          <w:sz w:val="24"/>
+          <w:szCs w:val="24"/>
+        </w:rPr>
+        <w:t>in which we display how far each target and air base is from each other.</w:t>
+      </w:r>
+    </w:p>
+    <w:p>
+      <w:pPr>
+        <w:rPr>
+          <w:rFonts w:ascii="Times New Roman" w:hAnsi="Times New Roman" w:cs="Times New Roman"/>
+          <w:sz w:val="24"/>
+          <w:szCs w:val="24"/>
+        </w:rPr>
+      </w:pPr>
+      <w:r>
+        <w:rPr>
+          <w:rFonts w:ascii="Times New Roman" w:hAnsi="Times New Roman" w:cs="Times New Roman"/>
+          <w:sz w:val="24"/>
+          <w:szCs w:val="24"/>
+        </w:rPr>
+        <w:t xml:space="preserve"> </w:t>
+      </w:r>
+    </w:p>
+    <w:p>
+      <w:pPr>
         <w:rPr>
           <w:rFonts w:ascii="Times New Roman" w:hAnsi="Times New Roman" w:cs="Times New Roman"/>
           <w:b/>
           <w:sz w:val="28"/>
           <w:szCs w:val="28"/>
         </w:rPr>
-        <w:lastRenderedPageBreak/>
-        <w:t>Output</w:t>
-      </w:r>
-    </w:p>
-    <w:p>
-      <w:pPr>
+      </w:pPr>
+      <w:r>
         <w:rPr>
           <w:rFonts w:ascii="Times New Roman" w:hAnsi="Times New Roman" w:cs="Times New Roman"/>
           <w:b/>
           <w:sz w:val="28"/>
           <w:szCs w:val="28"/>
         </w:rPr>
-      </w:pPr>
-    </w:p>
-    <w:p>
-      <w:pPr>
-        <w:rPr>
-          <w:rFonts w:ascii="Times New Roman" w:hAnsi="Times New Roman" w:cs="Times New Roman"/>
-          <w:sz w:val="24"/>
-          <w:szCs w:val="24"/>
-        </w:rPr>
-      </w:pPr>
-      <w:r>
-        <w:rPr>
-          <w:rFonts w:ascii="Times New Roman" w:hAnsi="Times New Roman" w:cs="Times New Roman"/>
-          <w:sz w:val="24"/>
-          <w:szCs w:val="24"/>
-        </w:rPr>
-        <w:t>In the output we are displaying the Drone details along with the payload capacity which is generated randomly. The payload capacity is the number of explosives each drone can carry.</w:t>
-      </w:r>
-    </w:p>
-    <w:p>
-      <w:pPr>
-        <w:rPr>
-          <w:rFonts w:ascii="Times New Roman" w:hAnsi="Times New Roman" w:cs="Times New Roman"/>
-          <w:sz w:val="24"/>
-          <w:szCs w:val="24"/>
-        </w:rPr>
-      </w:pPr>
-    </w:p>
-    <w:p>
-      <w:pPr>
-        <w:rPr>
-          <w:rFonts w:ascii="Times New Roman" w:hAnsi="Times New Roman" w:cs="Times New Roman"/>
-          <w:sz w:val="24"/>
-          <w:szCs w:val="24"/>
-        </w:rPr>
-      </w:pPr>
-      <w:r>
-        <w:rPr>
-          <w:rFonts w:ascii="Times New Roman" w:hAnsi="Times New Roman" w:cs="Times New Roman"/>
-          <w:sz w:val="24"/>
-          <w:szCs w:val="24"/>
-        </w:rPr>
+        <w:t>Output</w:t>
+      </w:r>
+    </w:p>
+    <w:p>
+      <w:pPr>
+        <w:rPr>
+          <w:rFonts w:ascii="Times New Roman" w:hAnsi="Times New Roman" w:cs="Times New Roman"/>
+          <w:sz w:val="24"/>
+          <w:szCs w:val="24"/>
+        </w:rPr>
+      </w:pPr>
+      <w:r>
+        <w:rPr>
+          <w:rFonts w:ascii="Times New Roman" w:hAnsi="Times New Roman" w:cs="Times New Roman"/>
+          <w:sz w:val="24"/>
+          <w:szCs w:val="24"/>
+        </w:rPr>
+        <w:t xml:space="preserve">The console will first display the distance </w:t>
+      </w:r>
+      <w:r>
+        <w:rPr>
+          <w:rFonts w:ascii="Times New Roman" w:hAnsi="Times New Roman" w:cs="Times New Roman"/>
+          <w:sz w:val="24"/>
+          <w:szCs w:val="24"/>
+        </w:rPr>
+        <w:t xml:space="preserve">in miles </w:t>
+      </w:r>
+      <w:r>
+        <w:rPr>
+          <w:rFonts w:ascii="Times New Roman" w:hAnsi="Times New Roman" w:cs="Times New Roman"/>
+          <w:sz w:val="24"/>
+          <w:szCs w:val="24"/>
+        </w:rPr>
+        <w:t xml:space="preserve">of each air base and target with other air bases and targets </w:t>
+      </w:r>
+      <w:r>
+        <w:rPr>
+          <w:rFonts w:ascii="Times New Roman" w:hAnsi="Times New Roman" w:cs="Times New Roman"/>
+          <w:sz w:val="24"/>
+          <w:szCs w:val="24"/>
+        </w:rPr>
+        <w:t>which will help us to find the optimum strike route and from when and where the drone will have to go and refill the explosives for further attack.</w:t>
+      </w:r>
+    </w:p>
+    <w:p>
+      <w:pPr>
+        <w:rPr>
+          <w:rFonts w:ascii="Times New Roman" w:hAnsi="Times New Roman" w:cs="Times New Roman"/>
+          <w:sz w:val="24"/>
+          <w:szCs w:val="24"/>
+        </w:rPr>
+      </w:pPr>
+    </w:p>
+    <w:p>
+      <w:pPr>
+        <w:rPr>
+          <w:rFonts w:ascii="Times New Roman" w:hAnsi="Times New Roman" w:cs="Times New Roman"/>
+          <w:sz w:val="24"/>
+          <w:szCs w:val="24"/>
+        </w:rPr>
+      </w:pPr>
+      <w:r>
+        <w:rPr>
+          <w:rFonts w:ascii="Times New Roman" w:hAnsi="Times New Roman" w:cs="Times New Roman"/>
+          <w:sz w:val="24"/>
+          <w:szCs w:val="24"/>
+        </w:rPr>
+        <w:drawing>
+          <wp:inline distT="0" distB="0" distL="0" distR="0" wp14:anchorId="001E4BEB" wp14:editId="173BD0D6">
+            <wp:extent cx="5943600" cy="1854835"/>
+            <wp:effectExtent l="0" t="0" r="0" b="0"/>
+            <wp:docPr id="2" name="Picture 2"/>
+            <wp:cNvGraphicFramePr>
+              <a:graphicFrameLocks xmlns:a="http://schemas.openxmlformats.org/drawingml/2006/main" noChangeAspect="1"/>
+            </wp:cNvGraphicFramePr>
+            <a:graphic xmlns:a="http://schemas.openxmlformats.org/drawingml/2006/main">
+              <a:graphicData uri="http://schemas.openxmlformats.org/drawingml/2006/picture">
+                <pic:pic xmlns:pic="http://schemas.openxmlformats.org/drawingml/2006/picture">
+                  <pic:nvPicPr>
+                    <pic:cNvPr id="1" name=""/>
+                    <pic:cNvPicPr/>
+                  </pic:nvPicPr>
+                  <pic:blipFill>
+                    <a:blip r:embed="rId10"/>
+                    <a:stretch>
+                      <a:fillRect/>
+                    </a:stretch>
+                  </pic:blipFill>
+                  <pic:spPr>
+                    <a:xfrm>
+                      <a:off x="0" y="0"/>
+                      <a:ext cx="5943600" cy="1854835"/>
+                    </a:xfrm>
+                    <a:prstGeom prst="rect">
+                      <a:avLst/>
+                    </a:prstGeom>
+                  </pic:spPr>
+                </pic:pic>
+              </a:graphicData>
+            </a:graphic>
+          </wp:inline>
+        </w:drawing>
+      </w:r>
+    </w:p>
+    <w:p>
+      <w:pPr>
+        <w:rPr>
+          <w:rFonts w:ascii="Times New Roman" w:hAnsi="Times New Roman" w:cs="Times New Roman"/>
+          <w:sz w:val="24"/>
+          <w:szCs w:val="24"/>
+        </w:rPr>
+      </w:pPr>
+    </w:p>
+    <w:p>
+      <w:pPr>
+        <w:rPr>
+          <w:rFonts w:ascii="Times New Roman" w:hAnsi="Times New Roman" w:cs="Times New Roman"/>
+          <w:sz w:val="24"/>
+          <w:szCs w:val="24"/>
+        </w:rPr>
+      </w:pPr>
+      <w:r>
+        <w:rPr>
+          <w:rFonts w:ascii="Times New Roman" w:hAnsi="Times New Roman" w:cs="Times New Roman"/>
+          <w:sz w:val="24"/>
+          <w:szCs w:val="24"/>
+        </w:rPr>
+        <w:t xml:space="preserve">Next, </w:t>
+      </w:r>
+      <w:r>
+        <w:rPr>
+          <w:rFonts w:ascii="Times New Roman" w:hAnsi="Times New Roman" w:cs="Times New Roman"/>
+          <w:sz w:val="24"/>
+          <w:szCs w:val="24"/>
+        </w:rPr>
+        <w:t>we are displaying the Drone details along with the payload capacity which is generated randomly. The payload capacity is the number of explosives each drone can carry.</w:t>
+      </w:r>
+    </w:p>
+    <w:p>
+      <w:pPr>
+        <w:rPr>
+          <w:rFonts w:ascii="Times New Roman" w:hAnsi="Times New Roman" w:cs="Times New Roman"/>
+          <w:sz w:val="24"/>
+          <w:szCs w:val="24"/>
+        </w:rPr>
+      </w:pPr>
+    </w:p>
+    <w:p>
+      <w:pPr>
+        <w:rPr>
+          <w:rFonts w:ascii="Times New Roman" w:hAnsi="Times New Roman" w:cs="Times New Roman"/>
+          <w:sz w:val="24"/>
+          <w:szCs w:val="24"/>
+        </w:rPr>
+      </w:pPr>
+    </w:p>
+    <w:p>
+      <w:pPr>
+        <w:rPr>
+          <w:rFonts w:ascii="Times New Roman" w:hAnsi="Times New Roman" w:cs="Times New Roman"/>
+          <w:sz w:val="24"/>
+          <w:szCs w:val="24"/>
+        </w:rPr>
+      </w:pPr>
+      <w:r>
+        <w:rPr>
+          <w:rFonts w:ascii="Times New Roman" w:hAnsi="Times New Roman" w:cs="Times New Roman"/>
+          <w:sz w:val="24"/>
+          <w:szCs w:val="24"/>
+        </w:rPr>
+        <w:lastRenderedPageBreak/>
         <w:t>----------------------------------------</w:t>
       </w:r>
     </w:p>
@@ -1464,74 +2227,55 @@
           <w:sz w:val="24"/>
           <w:szCs w:val="24"/>
         </w:rPr>
+        <w:t>Then we have displayed the Particle Swarm Optimization for Battlefield which has 30 particles and their respected pBest values. We have then calculated the gBest value from the 30 particles and have repeated the procedure for calculation of pBest and gBest values for 20 iterations.</w:t>
+      </w:r>
+    </w:p>
+    <w:p>
+      <w:pPr>
+        <w:rPr>
+          <w:rFonts w:ascii="Times New Roman" w:hAnsi="Times New Roman" w:cs="Times New Roman"/>
+          <w:sz w:val="24"/>
+          <w:szCs w:val="24"/>
+        </w:rPr>
+      </w:pPr>
+      <w:r>
+        <w:rPr>
+          <w:rFonts w:ascii="Times New Roman" w:hAnsi="Times New Roman" w:cs="Times New Roman"/>
+          <w:sz w:val="24"/>
+          <w:szCs w:val="24"/>
+        </w:rPr>
+        <w:t xml:space="preserve">In the table displayed below we have also displayed a </w:t>
+      </w:r>
+      <w:proofErr w:type="gramStart"/>
+      <w:r>
+        <w:rPr>
+          <w:rFonts w:ascii="Times New Roman" w:hAnsi="Times New Roman" w:cs="Times New Roman"/>
+          <w:sz w:val="24"/>
+          <w:szCs w:val="24"/>
+        </w:rPr>
+        <w:t>particular particles</w:t>
+      </w:r>
+      <w:proofErr w:type="gramEnd"/>
+      <w:r>
+        <w:rPr>
+          <w:rFonts w:ascii="Times New Roman" w:hAnsi="Times New Roman" w:cs="Times New Roman"/>
+          <w:sz w:val="24"/>
+          <w:szCs w:val="24"/>
+        </w:rPr>
+        <w:t xml:space="preserve"> pBest along with the current pBest which is running from the previous iterations i.e. if a particular particles pBest is </w:t>
+      </w:r>
+      <w:r>
+        <w:rPr>
+          <w:rFonts w:ascii="Times New Roman" w:hAnsi="Times New Roman" w:cs="Times New Roman"/>
+          <w:sz w:val="24"/>
+          <w:szCs w:val="24"/>
+        </w:rPr>
         <w:lastRenderedPageBreak/>
-        <w:t>Then we have displayed the Particle Swarm Optimization for Battlefield which has 30 particles and their respected pBest values. We have then calculated the gBest value from the 30 particles and have repeated the procedure for calculation of pBest and gBest values for 20 iterations.</w:t>
-      </w:r>
-    </w:p>
-    <w:p>
-      <w:pPr>
-        <w:rPr>
-          <w:rFonts w:ascii="Times New Roman" w:hAnsi="Times New Roman" w:cs="Times New Roman"/>
-          <w:sz w:val="24"/>
-          <w:szCs w:val="24"/>
-        </w:rPr>
-      </w:pPr>
-      <w:r>
-        <w:rPr>
-          <w:rFonts w:ascii="Times New Roman" w:hAnsi="Times New Roman" w:cs="Times New Roman"/>
-          <w:sz w:val="24"/>
-          <w:szCs w:val="24"/>
-        </w:rPr>
-        <w:t xml:space="preserve">In the table displayed below we have also displayed a </w:t>
-      </w:r>
-      <w:proofErr w:type="gramStart"/>
-      <w:r>
-        <w:rPr>
-          <w:rFonts w:ascii="Times New Roman" w:hAnsi="Times New Roman" w:cs="Times New Roman"/>
-          <w:sz w:val="24"/>
-          <w:szCs w:val="24"/>
-        </w:rPr>
-        <w:t>particular particles</w:t>
-      </w:r>
-      <w:proofErr w:type="gramEnd"/>
-      <w:r>
-        <w:rPr>
-          <w:rFonts w:ascii="Times New Roman" w:hAnsi="Times New Roman" w:cs="Times New Roman"/>
-          <w:sz w:val="24"/>
-          <w:szCs w:val="24"/>
-        </w:rPr>
-        <w:t xml:space="preserve"> pBest along with the current pBest which is running from the previous iterations i.e. if a particular particles pBest is 30 but that particles pBest in previous iteration is 25 so we have displayed both the current and also the previous pBest.</w:t>
-      </w:r>
-    </w:p>
-    <w:p>
-      <w:pPr>
-        <w:rPr>
-          <w:rFonts w:ascii="Times New Roman" w:hAnsi="Times New Roman" w:cs="Times New Roman"/>
-          <w:sz w:val="24"/>
-          <w:szCs w:val="24"/>
-        </w:rPr>
-      </w:pPr>
-      <w:r>
-        <w:rPr>
-          <w:rFonts w:ascii="Times New Roman" w:hAnsi="Times New Roman" w:cs="Times New Roman"/>
-          <w:sz w:val="24"/>
-          <w:szCs w:val="24"/>
-        </w:rPr>
-        <w:t>So, once we have completed the procedure for 30 iterations, we have found an optimal path and the gBest value from all the 20 iterations we have executed.</w:t>
-      </w:r>
-    </w:p>
-    <w:p>
-      <w:pPr>
-        <w:rPr>
-          <w:rFonts w:ascii="Times New Roman" w:hAnsi="Times New Roman" w:cs="Times New Roman"/>
-          <w:sz w:val="24"/>
-          <w:szCs w:val="24"/>
-        </w:rPr>
-      </w:pPr>
-    </w:p>
-    <w:p>
-      <w:pPr>
-        <w:jc w:val="center"/>
+        <w:t>30 but that particles pBest in previous iteration is 25 so we have displayed both the current and also the previous pBest.</w:t>
+      </w:r>
+    </w:p>
+    <w:p>
+      <w:pPr>
         <w:rPr>
           <w:rFonts w:ascii="Times New Roman" w:hAnsi="Times New Roman" w:cs="Times New Roman"/>
           <w:sz w:val="24"/>
@@ -1545,9 +2289,25 @@
           <w:szCs w:val="24"/>
         </w:rPr>
         <w:drawing>
-          <wp:inline distT="0" distB="0" distL="0" distR="0" wp14:anchorId="062B0F2E" wp14:editId="3CF2038B">
-            <wp:extent cx="6478078" cy="2686050"/>
-            <wp:effectExtent l="0" t="0" r="0" b="0"/>
+          <wp:anchor distT="0" distB="0" distL="114300" distR="114300" simplePos="0" relativeHeight="251659264" behindDoc="0" locked="0" layoutInCell="1" allowOverlap="1" wp14:anchorId="062B0F2E">
+            <wp:simplePos x="0" y="0"/>
+            <wp:positionH relativeFrom="column">
+              <wp:posOffset>-742950</wp:posOffset>
+            </wp:positionH>
+            <wp:positionV relativeFrom="paragraph">
+              <wp:posOffset>571500</wp:posOffset>
+            </wp:positionV>
+            <wp:extent cx="7404100" cy="3069590"/>
+            <wp:effectExtent l="0" t="0" r="6350" b="0"/>
+            <wp:wrapThrough wrapText="bothSides">
+              <wp:wrapPolygon edited="0">
+                <wp:start x="0" y="0"/>
+                <wp:lineTo x="0" y="21448"/>
+                <wp:lineTo x="21563" y="21448"/>
+                <wp:lineTo x="21563" y="0"/>
+                <wp:lineTo x="0" y="0"/>
+              </wp:wrapPolygon>
+            </wp:wrapThrough>
             <wp:docPr id="3" name="Picture 3"/>
             <wp:cNvGraphicFramePr>
               <a:graphicFrameLocks xmlns:a="http://schemas.openxmlformats.org/drawingml/2006/main" noChangeAspect="1"/>
@@ -1560,7 +2320,13 @@
                     <pic:cNvPicPr/>
                   </pic:nvPicPr>
                   <pic:blipFill>
-                    <a:blip r:embed="rId7"/>
+                    <a:blip r:embed="rId11">
+                      <a:extLst>
+                        <a:ext uri="{28A0092B-C50C-407E-A947-70E740481C1C}">
+                          <a14:useLocalDpi xmlns:a14="http://schemas.microsoft.com/office/drawing/2010/main" val="0"/>
+                        </a:ext>
+                      </a:extLst>
+                    </a:blip>
                     <a:stretch>
                       <a:fillRect/>
                     </a:stretch>
@@ -1568,7 +2334,7 @@
                   <pic:spPr>
                     <a:xfrm>
                       <a:off x="0" y="0"/>
-                      <a:ext cx="6524575" cy="2705329"/>
+                      <a:ext cx="7404100" cy="3069590"/>
                     </a:xfrm>
                     <a:prstGeom prst="rect">
                       <a:avLst/>
@@ -1577,9 +2343,42 @@
                 </pic:pic>
               </a:graphicData>
             </a:graphic>
-          </wp:inline>
+            <wp14:sizeRelH relativeFrom="margin">
+              <wp14:pctWidth>0</wp14:pctWidth>
+            </wp14:sizeRelH>
+            <wp14:sizeRelV relativeFrom="margin">
+              <wp14:pctHeight>0</wp14:pctHeight>
+            </wp14:sizeRelV>
+          </wp:anchor>
         </w:drawing>
       </w:r>
+      <w:r>
+        <w:rPr>
+          <w:rFonts w:ascii="Times New Roman" w:hAnsi="Times New Roman" w:cs="Times New Roman"/>
+          <w:sz w:val="24"/>
+          <w:szCs w:val="24"/>
+        </w:rPr>
+        <w:t>So, once we have completed the procedure for 30 iterations, we have found an optimal path and the gBest value from all the 20 iterations we have executed.</w:t>
+      </w:r>
+    </w:p>
+    <w:p>
+      <w:pPr>
+        <w:rPr>
+          <w:rFonts w:ascii="Times New Roman" w:hAnsi="Times New Roman" w:cs="Times New Roman"/>
+          <w:sz w:val="24"/>
+          <w:szCs w:val="24"/>
+        </w:rPr>
+      </w:pPr>
+    </w:p>
+    <w:p>
+      <w:pPr>
+        <w:jc w:val="center"/>
+        <w:rPr>
+          <w:rFonts w:ascii="Times New Roman" w:hAnsi="Times New Roman" w:cs="Times New Roman"/>
+          <w:sz w:val="24"/>
+          <w:szCs w:val="24"/>
+        </w:rPr>
+      </w:pPr>
     </w:p>
     <w:p>
       <w:pPr>
@@ -1630,101 +2429,479 @@
         </w:rPr>
         <w:t>target</w:t>
       </w:r>
+      <w:r>
+        <w:rPr>
+          <w:rFonts w:ascii="Times New Roman" w:hAnsi="Times New Roman" w:cs="Times New Roman"/>
+          <w:sz w:val="24"/>
+          <w:szCs w:val="24"/>
+        </w:rPr>
+        <w:t>s.</w:t>
+      </w:r>
+    </w:p>
+    <w:p>
+      <w:pPr>
+        <w:rPr>
+          <w:rFonts w:ascii="Times New Roman" w:hAnsi="Times New Roman" w:cs="Times New Roman"/>
+          <w:sz w:val="24"/>
+          <w:szCs w:val="24"/>
+        </w:rPr>
+      </w:pPr>
+    </w:p>
+    <w:p>
+      <w:pPr>
+        <w:rPr>
+          <w:rFonts w:ascii="Times New Roman" w:hAnsi="Times New Roman" w:cs="Times New Roman"/>
+          <w:sz w:val="24"/>
+          <w:szCs w:val="24"/>
+        </w:rPr>
+      </w:pPr>
+      <w:r>
+        <w:rPr>
+          <w:rFonts w:ascii="Times New Roman" w:hAnsi="Times New Roman" w:cs="Times New Roman"/>
+          <w:sz w:val="24"/>
+          <w:szCs w:val="24"/>
+        </w:rPr>
+        <w:t>Strike Path</w:t>
+      </w:r>
+    </w:p>
+    <w:p>
+      <w:pPr>
+        <w:rPr>
+          <w:rFonts w:ascii="Times New Roman" w:hAnsi="Times New Roman" w:cs="Times New Roman"/>
+          <w:sz w:val="24"/>
+          <w:szCs w:val="24"/>
+        </w:rPr>
+      </w:pPr>
+      <w:r>
+        <w:rPr>
+          <w:rFonts w:ascii="Times New Roman" w:hAnsi="Times New Roman" w:cs="Times New Roman"/>
+          <w:sz w:val="24"/>
+          <w:szCs w:val="24"/>
+        </w:rPr>
+        <w:t>====================================================</w:t>
+      </w:r>
+    </w:p>
+    <w:p>
+      <w:pPr>
+        <w:rPr>
+          <w:rFonts w:ascii="Times New Roman" w:hAnsi="Times New Roman" w:cs="Times New Roman"/>
+          <w:sz w:val="24"/>
+          <w:szCs w:val="24"/>
+        </w:rPr>
+      </w:pPr>
+      <w:r>
+        <w:rPr>
+          <w:rFonts w:ascii="Times New Roman" w:hAnsi="Times New Roman" w:cs="Times New Roman"/>
+          <w:sz w:val="24"/>
+          <w:szCs w:val="24"/>
+        </w:rPr>
+        <w:t>gFitnessValue=34.0</w:t>
+      </w:r>
+    </w:p>
+    <w:p>
+      <w:pPr>
+        <w:rPr>
+          <w:rFonts w:ascii="Times New Roman" w:hAnsi="Times New Roman" w:cs="Times New Roman"/>
+          <w:sz w:val="24"/>
+          <w:szCs w:val="24"/>
+        </w:rPr>
+      </w:pPr>
+      <w:r>
+        <w:rPr>
+          <w:rFonts w:ascii="Times New Roman" w:hAnsi="Times New Roman" w:cs="Times New Roman"/>
+          <w:sz w:val="24"/>
+          <w:szCs w:val="24"/>
+        </w:rPr>
+        <w:t>Optimal Strike Route: [2, 3, 1, 4, 5, 6, 7, 8, 9, 10]</w:t>
+      </w:r>
+      <w:r>
+        <w:rPr>
+          <w:rFonts w:ascii="Times New Roman" w:hAnsi="Times New Roman" w:cs="Times New Roman"/>
+          <w:sz w:val="24"/>
+          <w:szCs w:val="24"/>
+        </w:rPr>
+        <w:tab/>
+      </w:r>
+    </w:p>
+    <w:p>
+      <w:pPr>
+        <w:rPr>
+          <w:rFonts w:ascii="Times New Roman" w:hAnsi="Times New Roman" w:cs="Times New Roman"/>
+          <w:sz w:val="24"/>
+          <w:szCs w:val="24"/>
+        </w:rPr>
+      </w:pPr>
+    </w:p>
+    <w:p>
+      <w:pPr>
+        <w:rPr>
+          <w:rFonts w:ascii="Times New Roman" w:hAnsi="Times New Roman" w:cs="Times New Roman"/>
+          <w:sz w:val="24"/>
+          <w:szCs w:val="24"/>
+        </w:rPr>
+      </w:pPr>
+      <w:r>
+        <w:rPr>
+          <w:rFonts w:ascii="Times New Roman" w:hAnsi="Times New Roman" w:cs="Times New Roman"/>
+          <w:sz w:val="24"/>
+          <w:szCs w:val="24"/>
+        </w:rPr>
+        <w:t>Once we have calculated the optimum strike route, we have displayed th</w:t>
+      </w:r>
+      <w:r>
+        <w:rPr>
+          <w:rFonts w:ascii="Times New Roman" w:hAnsi="Times New Roman" w:cs="Times New Roman"/>
+          <w:sz w:val="24"/>
+          <w:szCs w:val="24"/>
+        </w:rPr>
+        <w:t>e</w:t>
+      </w:r>
+      <w:r>
+        <w:rPr>
+          <w:rFonts w:ascii="Times New Roman" w:hAnsi="Times New Roman" w:cs="Times New Roman"/>
+          <w:sz w:val="24"/>
+          <w:szCs w:val="24"/>
+        </w:rPr>
+        <w:t xml:space="preserve"> path </w:t>
+      </w:r>
+      <w:proofErr w:type="gramStart"/>
+      <w:r>
+        <w:rPr>
+          <w:rFonts w:ascii="Times New Roman" w:hAnsi="Times New Roman" w:cs="Times New Roman"/>
+          <w:sz w:val="24"/>
+          <w:szCs w:val="24"/>
+        </w:rPr>
+        <w:t>each and every</w:t>
+      </w:r>
+      <w:proofErr w:type="gramEnd"/>
+      <w:r>
+        <w:rPr>
+          <w:rFonts w:ascii="Times New Roman" w:hAnsi="Times New Roman" w:cs="Times New Roman"/>
+          <w:sz w:val="24"/>
+          <w:szCs w:val="24"/>
+        </w:rPr>
+        <w:t xml:space="preserve"> drone will follow based on its payload value and the distance it covers. We have also displayed the trips which determine in the entire air strike how many times the drone will go to the </w:t>
+      </w:r>
+      <w:r>
+        <w:rPr>
+          <w:rFonts w:ascii="Times New Roman" w:hAnsi="Times New Roman" w:cs="Times New Roman"/>
+          <w:sz w:val="24"/>
+          <w:szCs w:val="24"/>
+        </w:rPr>
+        <w:t xml:space="preserve">nearest </w:t>
+      </w:r>
+      <w:r>
+        <w:rPr>
+          <w:rFonts w:ascii="Times New Roman" w:hAnsi="Times New Roman" w:cs="Times New Roman"/>
+          <w:sz w:val="24"/>
+          <w:szCs w:val="24"/>
+        </w:rPr>
+        <w:t xml:space="preserve">air base to refill the explosives. </w:t>
+      </w:r>
+    </w:p>
+    <w:p>
+      <w:pPr>
+        <w:rPr>
+          <w:rFonts w:ascii="Times New Roman" w:hAnsi="Times New Roman" w:cs="Times New Roman"/>
+          <w:sz w:val="24"/>
+          <w:szCs w:val="24"/>
+        </w:rPr>
+      </w:pPr>
+      <w:r>
+        <w:rPr>
+          <w:rFonts w:ascii="Times New Roman" w:hAnsi="Times New Roman" w:cs="Times New Roman"/>
+          <w:sz w:val="24"/>
+          <w:szCs w:val="24"/>
+        </w:rPr>
+        <w:lastRenderedPageBreak/>
+        <w:drawing>
+          <wp:anchor distT="0" distB="0" distL="114300" distR="114300" simplePos="0" relativeHeight="251660288" behindDoc="0" locked="0" layoutInCell="1" allowOverlap="1" wp14:anchorId="57C30A5F">
+            <wp:simplePos x="0" y="0"/>
+            <wp:positionH relativeFrom="margin">
+              <wp:posOffset>-781050</wp:posOffset>
+            </wp:positionH>
+            <wp:positionV relativeFrom="paragraph">
+              <wp:posOffset>0</wp:posOffset>
+            </wp:positionV>
+            <wp:extent cx="7501255" cy="817880"/>
+            <wp:effectExtent l="0" t="0" r="4445" b="1270"/>
+            <wp:wrapThrough wrapText="bothSides">
+              <wp:wrapPolygon edited="0">
+                <wp:start x="0" y="0"/>
+                <wp:lineTo x="0" y="21130"/>
+                <wp:lineTo x="21558" y="21130"/>
+                <wp:lineTo x="21558" y="0"/>
+                <wp:lineTo x="0" y="0"/>
+              </wp:wrapPolygon>
+            </wp:wrapThrough>
+            <wp:docPr id="7" name="Picture 7"/>
+            <wp:cNvGraphicFramePr>
+              <a:graphicFrameLocks xmlns:a="http://schemas.openxmlformats.org/drawingml/2006/main" noChangeAspect="1"/>
+            </wp:cNvGraphicFramePr>
+            <a:graphic xmlns:a="http://schemas.openxmlformats.org/drawingml/2006/main">
+              <a:graphicData uri="http://schemas.openxmlformats.org/drawingml/2006/picture">
+                <pic:pic xmlns:pic="http://schemas.openxmlformats.org/drawingml/2006/picture">
+                  <pic:nvPicPr>
+                    <pic:cNvPr id="1" name=""/>
+                    <pic:cNvPicPr/>
+                  </pic:nvPicPr>
+                  <pic:blipFill>
+                    <a:blip r:embed="rId12">
+                      <a:extLst>
+                        <a:ext uri="{28A0092B-C50C-407E-A947-70E740481C1C}">
+                          <a14:useLocalDpi xmlns:a14="http://schemas.microsoft.com/office/drawing/2010/main" val="0"/>
+                        </a:ext>
+                      </a:extLst>
+                    </a:blip>
+                    <a:stretch>
+                      <a:fillRect/>
+                    </a:stretch>
+                  </pic:blipFill>
+                  <pic:spPr>
+                    <a:xfrm>
+                      <a:off x="0" y="0"/>
+                      <a:ext cx="7501255" cy="817880"/>
+                    </a:xfrm>
+                    <a:prstGeom prst="rect">
+                      <a:avLst/>
+                    </a:prstGeom>
+                  </pic:spPr>
+                </pic:pic>
+              </a:graphicData>
+            </a:graphic>
+            <wp14:sizeRelH relativeFrom="margin">
+              <wp14:pctWidth>0</wp14:pctWidth>
+            </wp14:sizeRelH>
+            <wp14:sizeRelV relativeFrom="margin">
+              <wp14:pctHeight>0</wp14:pctHeight>
+            </wp14:sizeRelV>
+          </wp:anchor>
+        </w:drawing>
+      </w:r>
+    </w:p>
+    <w:p>
+      <w:pPr>
+        <w:rPr>
+          <w:rFonts w:ascii="Times New Roman" w:hAnsi="Times New Roman" w:cs="Times New Roman"/>
+          <w:sz w:val="24"/>
+          <w:szCs w:val="24"/>
+        </w:rPr>
+      </w:pPr>
       <w:bookmarkStart w:id="0" w:name="_GoBack"/>
       <w:bookmarkEnd w:id="0"/>
-      <w:r>
-        <w:rPr>
-          <w:rFonts w:ascii="Times New Roman" w:hAnsi="Times New Roman" w:cs="Times New Roman"/>
-          <w:sz w:val="24"/>
-          <w:szCs w:val="24"/>
-        </w:rPr>
-        <w:t>s.</w:t>
-      </w:r>
-    </w:p>
-    <w:p>
-      <w:pPr>
-        <w:rPr>
-          <w:rFonts w:ascii="Times New Roman" w:hAnsi="Times New Roman" w:cs="Times New Roman"/>
-          <w:sz w:val="24"/>
-          <w:szCs w:val="24"/>
-        </w:rPr>
-      </w:pPr>
-    </w:p>
-    <w:p>
-      <w:pPr>
-        <w:rPr>
-          <w:rFonts w:ascii="Times New Roman" w:hAnsi="Times New Roman" w:cs="Times New Roman"/>
-          <w:sz w:val="24"/>
-          <w:szCs w:val="24"/>
-        </w:rPr>
-      </w:pPr>
-      <w:r>
-        <w:rPr>
-          <w:rFonts w:ascii="Times New Roman" w:hAnsi="Times New Roman" w:cs="Times New Roman"/>
-          <w:sz w:val="24"/>
-          <w:szCs w:val="24"/>
-        </w:rPr>
-        <w:t>Strike Path</w:t>
-      </w:r>
-    </w:p>
-    <w:p>
-      <w:pPr>
-        <w:rPr>
-          <w:rFonts w:ascii="Times New Roman" w:hAnsi="Times New Roman" w:cs="Times New Roman"/>
-          <w:sz w:val="24"/>
-          <w:szCs w:val="24"/>
-        </w:rPr>
-      </w:pPr>
-      <w:r>
-        <w:rPr>
-          <w:rFonts w:ascii="Times New Roman" w:hAnsi="Times New Roman" w:cs="Times New Roman"/>
-          <w:sz w:val="24"/>
-          <w:szCs w:val="24"/>
-        </w:rPr>
-        <w:t>====================================================</w:t>
-      </w:r>
-    </w:p>
-    <w:p>
-      <w:pPr>
-        <w:rPr>
-          <w:rFonts w:ascii="Times New Roman" w:hAnsi="Times New Roman" w:cs="Times New Roman"/>
-          <w:sz w:val="24"/>
-          <w:szCs w:val="24"/>
-        </w:rPr>
-      </w:pPr>
-      <w:r>
-        <w:rPr>
-          <w:rFonts w:ascii="Times New Roman" w:hAnsi="Times New Roman" w:cs="Times New Roman"/>
-          <w:sz w:val="24"/>
-          <w:szCs w:val="24"/>
-        </w:rPr>
-        <w:t>gFitnessValue=34.0</w:t>
-      </w:r>
-    </w:p>
-    <w:p>
-      <w:pPr>
-        <w:rPr>
-          <w:rFonts w:ascii="Times New Roman" w:hAnsi="Times New Roman" w:cs="Times New Roman"/>
-          <w:sz w:val="24"/>
-          <w:szCs w:val="24"/>
-        </w:rPr>
-      </w:pPr>
-      <w:r>
-        <w:rPr>
-          <w:rFonts w:ascii="Times New Roman" w:hAnsi="Times New Roman" w:cs="Times New Roman"/>
-          <w:sz w:val="24"/>
-          <w:szCs w:val="24"/>
-        </w:rPr>
-        <w:t>Optimal Strike Route: [2, 3, 1, 4, 5, 6, 7, 8, 9, 10]</w:t>
-      </w:r>
-      <w:r>
-        <w:rPr>
-          <w:rFonts w:ascii="Times New Roman" w:hAnsi="Times New Roman" w:cs="Times New Roman"/>
-          <w:sz w:val="24"/>
-          <w:szCs w:val="24"/>
-        </w:rPr>
-        <w:tab/>
-      </w:r>
+    </w:p>
+    <w:p>
+      <w:pPr>
+        <w:rPr>
+          <w:rFonts w:ascii="Times New Roman" w:hAnsi="Times New Roman" w:cs="Times New Roman"/>
+          <w:b/>
+          <w:sz w:val="28"/>
+          <w:szCs w:val="28"/>
+        </w:rPr>
+      </w:pPr>
+      <w:r>
+        <w:rPr>
+          <w:rFonts w:ascii="Times New Roman" w:hAnsi="Times New Roman" w:cs="Times New Roman"/>
+          <w:b/>
+          <w:sz w:val="28"/>
+          <w:szCs w:val="28"/>
+        </w:rPr>
+        <w:t>References</w:t>
+      </w:r>
+    </w:p>
+    <w:p>
+      <w:pPr>
+        <w:rPr>
+          <w:rFonts w:ascii="Times New Roman" w:hAnsi="Times New Roman" w:cs="Times New Roman"/>
+          <w:sz w:val="24"/>
+          <w:szCs w:val="24"/>
+        </w:rPr>
+      </w:pPr>
+      <w:r>
+        <w:rPr>
+          <w:rFonts w:ascii="Times New Roman" w:hAnsi="Times New Roman" w:cs="Times New Roman"/>
+          <w:sz w:val="24"/>
+          <w:szCs w:val="24"/>
+        </w:rPr>
+        <w:t xml:space="preserve">For PSO: - </w:t>
+      </w:r>
+    </w:p>
+    <w:p>
+      <w:pPr>
+        <w:pStyle w:val="ListParagraph"/>
+        <w:numPr>
+          <w:ilvl w:val="0"/>
+          <w:numId w:val="1"/>
+        </w:numPr>
+        <w:rPr>
+          <w:rFonts w:ascii="Times New Roman" w:hAnsi="Times New Roman" w:cs="Times New Roman"/>
+          <w:sz w:val="24"/>
+          <w:szCs w:val="24"/>
+        </w:rPr>
+      </w:pPr>
+      <w:hyperlink r:id="rId13" w:history="1">
+        <w:r>
+          <w:rPr>
+            <w:rStyle w:val="Hyperlink"/>
+            <w:rFonts w:ascii="Times New Roman" w:hAnsi="Times New Roman" w:cs="Times New Roman"/>
+            <w:sz w:val="24"/>
+            <w:szCs w:val="24"/>
+          </w:rPr>
+          <w:t>https://www.sciencedirect.com/topics/engineering/particle-swarm-optimization</w:t>
+        </w:r>
+      </w:hyperlink>
+    </w:p>
+    <w:p>
+      <w:pPr>
+        <w:rPr>
+          <w:rFonts w:ascii="Times New Roman" w:hAnsi="Times New Roman" w:cs="Times New Roman"/>
+          <w:sz w:val="24"/>
+          <w:szCs w:val="24"/>
+        </w:rPr>
+      </w:pPr>
+      <w:r>
+        <w:rPr>
+          <w:rFonts w:ascii="Times New Roman" w:hAnsi="Times New Roman" w:cs="Times New Roman"/>
+          <w:sz w:val="24"/>
+          <w:szCs w:val="24"/>
+        </w:rPr>
+        <w:t>For Animation: -</w:t>
+      </w:r>
+    </w:p>
+    <w:p>
+      <w:pPr>
+        <w:pStyle w:val="ListParagraph"/>
+        <w:numPr>
+          <w:ilvl w:val="0"/>
+          <w:numId w:val="2"/>
+        </w:numPr>
+        <w:rPr>
+          <w:rFonts w:ascii="Times New Roman" w:hAnsi="Times New Roman" w:cs="Times New Roman"/>
+          <w:sz w:val="24"/>
+          <w:szCs w:val="24"/>
+        </w:rPr>
+      </w:pPr>
+      <w:hyperlink r:id="rId14" w:history="1">
+        <w:r>
+          <w:rPr>
+            <w:rStyle w:val="Hyperlink"/>
+            <w:rFonts w:ascii="Times New Roman" w:hAnsi="Times New Roman" w:cs="Times New Roman"/>
+            <w:sz w:val="24"/>
+            <w:szCs w:val="24"/>
+          </w:rPr>
+          <w:t>http://zetcode.com/tutorials/javagamestutorial/animation/</w:t>
+        </w:r>
+      </w:hyperlink>
+    </w:p>
+    <w:p>
+      <w:pPr>
+        <w:pStyle w:val="ListParagraph"/>
+        <w:numPr>
+          <w:ilvl w:val="0"/>
+          <w:numId w:val="2"/>
+        </w:numPr>
+        <w:rPr>
+          <w:rFonts w:ascii="Times New Roman" w:hAnsi="Times New Roman" w:cs="Times New Roman"/>
+          <w:sz w:val="24"/>
+          <w:szCs w:val="24"/>
+        </w:rPr>
+      </w:pPr>
+      <w:hyperlink r:id="rId15" w:history="1">
+        <w:r>
+          <w:rPr>
+            <w:rStyle w:val="Hyperlink"/>
+            <w:rFonts w:ascii="Times New Roman" w:hAnsi="Times New Roman" w:cs="Times New Roman"/>
+            <w:sz w:val="24"/>
+            <w:szCs w:val="24"/>
+          </w:rPr>
+          <w:t>https://www.clear.rice.edu/comp310/JavaResources/animation.html</w:t>
+        </w:r>
+      </w:hyperlink>
+    </w:p>
+    <w:p>
+      <w:pPr>
+        <w:rPr>
+          <w:rFonts w:ascii="Times New Roman" w:hAnsi="Times New Roman" w:cs="Times New Roman"/>
+          <w:sz w:val="24"/>
+          <w:szCs w:val="24"/>
+        </w:rPr>
+      </w:pPr>
+      <w:r>
+        <w:rPr>
+          <w:rFonts w:ascii="Times New Roman" w:hAnsi="Times New Roman" w:cs="Times New Roman"/>
+          <w:sz w:val="24"/>
+          <w:szCs w:val="24"/>
+        </w:rPr>
+        <w:t>For Timer Task Execution: -</w:t>
+      </w:r>
+    </w:p>
+    <w:p>
+      <w:pPr>
+        <w:pStyle w:val="ListParagraph"/>
+        <w:numPr>
+          <w:ilvl w:val="0"/>
+          <w:numId w:val="3"/>
+        </w:numPr>
+        <w:rPr>
+          <w:rFonts w:ascii="Times New Roman" w:hAnsi="Times New Roman" w:cs="Times New Roman"/>
+          <w:sz w:val="24"/>
+          <w:szCs w:val="24"/>
+        </w:rPr>
+      </w:pPr>
+      <w:hyperlink r:id="rId16" w:history="1">
+        <w:r>
+          <w:rPr>
+            <w:rStyle w:val="Hyperlink"/>
+            <w:rFonts w:ascii="Times New Roman" w:hAnsi="Times New Roman" w:cs="Times New Roman"/>
+            <w:sz w:val="24"/>
+            <w:szCs w:val="24"/>
+          </w:rPr>
+          <w:t>https://www.iitk.ac.in/esc101/05Aug/tutorial/essential/threads/timer.html</w:t>
+        </w:r>
+      </w:hyperlink>
+    </w:p>
+    <w:p>
+      <w:pPr>
+        <w:pStyle w:val="ListParagraph"/>
+        <w:numPr>
+          <w:ilvl w:val="0"/>
+          <w:numId w:val="3"/>
+        </w:numPr>
+        <w:rPr>
+          <w:rFonts w:ascii="Times New Roman" w:hAnsi="Times New Roman" w:cs="Times New Roman"/>
+          <w:sz w:val="24"/>
+          <w:szCs w:val="24"/>
+        </w:rPr>
+      </w:pPr>
+      <w:hyperlink r:id="rId17" w:history="1">
+        <w:r>
+          <w:rPr>
+            <w:rStyle w:val="Hyperlink"/>
+            <w:rFonts w:ascii="Times New Roman" w:hAnsi="Times New Roman" w:cs="Times New Roman"/>
+            <w:sz w:val="24"/>
+            <w:szCs w:val="24"/>
+          </w:rPr>
+          <w:t>https://www.baeldung.com/java-timer-and-timertask</w:t>
+        </w:r>
+      </w:hyperlink>
+    </w:p>
+    <w:p>
+      <w:pPr>
+        <w:rPr>
+          <w:rFonts w:ascii="Times New Roman" w:hAnsi="Times New Roman" w:cs="Times New Roman"/>
+          <w:sz w:val="24"/>
+          <w:szCs w:val="24"/>
+        </w:rPr>
+      </w:pPr>
+    </w:p>
+    <w:p>
+      <w:pPr>
+        <w:rPr>
+          <w:rFonts w:ascii="Times New Roman" w:hAnsi="Times New Roman" w:cs="Times New Roman"/>
+          <w:sz w:val="24"/>
+          <w:szCs w:val="24"/>
+        </w:rPr>
+      </w:pPr>
     </w:p>
     <w:p>
       <w:pPr>
@@ -1770,6 +2947,409 @@
     </w:sectPr>
   </w:body>
 </w:document>
+</file>
+
+<file path=word/endnotes.xml><?xml version="1.0" encoding="utf-8"?>
+<w:endnotes xmlns:wpc="http://schemas.microsoft.com/office/word/2010/wordprocessingCanvas" xmlns:cx="http://schemas.microsoft.com/office/drawing/2014/chartex" xmlns:cx1="http://schemas.microsoft.com/office/drawing/2015/9/8/chartex" xmlns:cx2="http://schemas.microsoft.com/office/drawing/2015/10/21/chartex" xmlns:cx3="http://schemas.microsoft.com/office/drawing/2016/5/9/chartex" xmlns:cx4="http://schemas.microsoft.com/office/drawing/2016/5/10/chartex" xmlns:cx5="http://schemas.microsoft.com/office/drawing/2016/5/11/chartex" xmlns:cx6="http://schemas.microsoft.com/office/drawing/2016/5/12/chartex" xmlns:cx7="http://schemas.microsoft.com/office/drawing/2016/5/13/chartex" xmlns:cx8="http://schemas.microsoft.com/office/drawing/2016/5/14/chartex" xmlns:mc="http://schemas.openxmlformats.org/markup-compatibility/2006" xmlns:aink="http://schemas.microsoft.com/office/drawing/2016/ink" xmlns:am3d="http://schemas.microsoft.com/office/drawing/2017/model3d" xmlns:o="urn:schemas-microsoft-com:office:office" xmlns:r="http://schemas.openxmlformats.org/officeDocument/2006/relationships" xmlns:m="http://schemas.openxmlformats.org/officeDocument/2006/math" xmlns:v="urn:schemas-microsoft-com:vml" xmlns:wp14="http://schemas.microsoft.com/office/word/2010/wordprocessingDrawing" xmlns:wp="http://schemas.openxmlformats.org/drawingml/2006/wordprocessingDrawing" xmlns:w10="urn:schemas-microsoft-com:office:word" xmlns:w="http://schemas.openxmlformats.org/wordprocessingml/2006/main" xmlns:w14="http://schemas.microsoft.com/office/word/2010/wordml" xmlns:w15="http://schemas.microsoft.com/office/word/2012/wordml" xmlns:w16cid="http://schemas.microsoft.com/office/word/2016/wordml/cid" xmlns:w16se="http://schemas.microsoft.com/office/word/2015/wordml/symex" xmlns:wpg="http://schemas.microsoft.com/office/word/2010/wordprocessingGroup" xmlns:wpi="http://schemas.microsoft.com/office/word/2010/wordprocessingInk" xmlns:wne="http://schemas.microsoft.com/office/word/2006/wordml" xmlns:wps="http://schemas.microsoft.com/office/word/2010/wordprocessingShape" mc:Ignorable="w14 w15 w16se w16cid wp14">
+  <w:endnote w:type="separator" w:id="-1">
+    <w:p>
+      <w:pPr>
+        <w:spacing w:after="0" w:line="240" w:lineRule="auto"/>
+      </w:pPr>
+      <w:r>
+        <w:separator/>
+      </w:r>
+    </w:p>
+  </w:endnote>
+  <w:endnote w:type="continuationSeparator" w:id="0">
+    <w:p>
+      <w:pPr>
+        <w:spacing w:after="0" w:line="240" w:lineRule="auto"/>
+      </w:pPr>
+      <w:r>
+        <w:continuationSeparator/>
+      </w:r>
+    </w:p>
+  </w:endnote>
+</w:endnotes>
+</file>
+
+<file path=word/footnotes.xml><?xml version="1.0" encoding="utf-8"?>
+<w:footnotes xmlns:wpc="http://schemas.microsoft.com/office/word/2010/wordprocessingCanvas" xmlns:cx="http://schemas.microsoft.com/office/drawing/2014/chartex" xmlns:cx1="http://schemas.microsoft.com/office/drawing/2015/9/8/chartex" xmlns:cx2="http://schemas.microsoft.com/office/drawing/2015/10/21/chartex" xmlns:cx3="http://schemas.microsoft.com/office/drawing/2016/5/9/chartex" xmlns:cx4="http://schemas.microsoft.com/office/drawing/2016/5/10/chartex" xmlns:cx5="http://schemas.microsoft.com/office/drawing/2016/5/11/chartex" xmlns:cx6="http://schemas.microsoft.com/office/drawing/2016/5/12/chartex" xmlns:cx7="http://schemas.microsoft.com/office/drawing/2016/5/13/chartex" xmlns:cx8="http://schemas.microsoft.com/office/drawing/2016/5/14/chartex" xmlns:mc="http://schemas.openxmlformats.org/markup-compatibility/2006" xmlns:aink="http://schemas.microsoft.com/office/drawing/2016/ink" xmlns:am3d="http://schemas.microsoft.com/office/drawing/2017/model3d" xmlns:o="urn:schemas-microsoft-com:office:office" xmlns:r="http://schemas.openxmlformats.org/officeDocument/2006/relationships" xmlns:m="http://schemas.openxmlformats.org/officeDocument/2006/math" xmlns:v="urn:schemas-microsoft-com:vml" xmlns:wp14="http://schemas.microsoft.com/office/word/2010/wordprocessingDrawing" xmlns:wp="http://schemas.openxmlformats.org/drawingml/2006/wordprocessingDrawing" xmlns:w10="urn:schemas-microsoft-com:office:word" xmlns:w="http://schemas.openxmlformats.org/wordprocessingml/2006/main" xmlns:w14="http://schemas.microsoft.com/office/word/2010/wordml" xmlns:w15="http://schemas.microsoft.com/office/word/2012/wordml" xmlns:w16cid="http://schemas.microsoft.com/office/word/2016/wordml/cid" xmlns:w16se="http://schemas.microsoft.com/office/word/2015/wordml/symex" xmlns:wpg="http://schemas.microsoft.com/office/word/2010/wordprocessingGroup" xmlns:wpi="http://schemas.microsoft.com/office/word/2010/wordprocessingInk" xmlns:wne="http://schemas.microsoft.com/office/word/2006/wordml" xmlns:wps="http://schemas.microsoft.com/office/word/2010/wordprocessingShape" mc:Ignorable="w14 w15 w16se w16cid wp14">
+  <w:footnote w:type="separator" w:id="-1">
+    <w:p>
+      <w:pPr>
+        <w:spacing w:after="0" w:line="240" w:lineRule="auto"/>
+      </w:pPr>
+      <w:r>
+        <w:separator/>
+      </w:r>
+    </w:p>
+  </w:footnote>
+  <w:footnote w:type="continuationSeparator" w:id="0">
+    <w:p>
+      <w:pPr>
+        <w:spacing w:after="0" w:line="240" w:lineRule="auto"/>
+      </w:pPr>
+      <w:r>
+        <w:continuationSeparator/>
+      </w:r>
+    </w:p>
+  </w:footnote>
+</w:footnotes>
+</file>
+
+<file path=word/numbering.xml><?xml version="1.0" encoding="utf-8"?>
+<w:numbering xmlns:wpc="http://schemas.microsoft.com/office/word/2010/wordprocessingCanvas" xmlns:cx="http://schemas.microsoft.com/office/drawing/2014/chartex" xmlns:cx1="http://schemas.microsoft.com/office/drawing/2015/9/8/chartex" xmlns:cx2="http://schemas.microsoft.com/office/drawing/2015/10/21/chartex" xmlns:cx3="http://schemas.microsoft.com/office/drawing/2016/5/9/chartex" xmlns:cx4="http://schemas.microsoft.com/office/drawing/2016/5/10/chartex" xmlns:cx5="http://schemas.microsoft.com/office/drawing/2016/5/11/chartex" xmlns:cx6="http://schemas.microsoft.com/office/drawing/2016/5/12/chartex" xmlns:cx7="http://schemas.microsoft.com/office/drawing/2016/5/13/chartex" xmlns:cx8="http://schemas.microsoft.com/office/drawing/2016/5/14/chartex" xmlns:mc="http://schemas.openxmlformats.org/markup-compatibility/2006" xmlns:aink="http://schemas.microsoft.com/office/drawing/2016/ink" xmlns:am3d="http://schemas.microsoft.com/office/drawing/2017/model3d" xmlns:o="urn:schemas-microsoft-com:office:office" xmlns:r="http://schemas.openxmlformats.org/officeDocument/2006/relationships" xmlns:m="http://schemas.openxmlformats.org/officeDocument/2006/math" xmlns:v="urn:schemas-microsoft-com:vml" xmlns:wp14="http://schemas.microsoft.com/office/word/2010/wordprocessingDrawing" xmlns:wp="http://schemas.openxmlformats.org/drawingml/2006/wordprocessingDrawing" xmlns:w10="urn:schemas-microsoft-com:office:word" xmlns:w="http://schemas.openxmlformats.org/wordprocessingml/2006/main" xmlns:w14="http://schemas.microsoft.com/office/word/2010/wordml" xmlns:w15="http://schemas.microsoft.com/office/word/2012/wordml" xmlns:w16cid="http://schemas.microsoft.com/office/word/2016/wordml/cid" xmlns:w16se="http://schemas.microsoft.com/office/word/2015/wordml/symex" xmlns:wpg="http://schemas.microsoft.com/office/word/2010/wordprocessingGroup" xmlns:wpi="http://schemas.microsoft.com/office/word/2010/wordprocessingInk" xmlns:wne="http://schemas.microsoft.com/office/word/2006/wordml" xmlns:wps="http://schemas.microsoft.com/office/word/2010/wordprocessingShape" mc:Ignorable="w14 w15 w16se w16cid wp14">
+  <w:abstractNum w:abstractNumId="0" w15:restartNumberingAfterBreak="0">
+    <w:nsid w:val="3B143F56"/>
+    <w:multiLevelType w:val="hybridMultilevel"/>
+    <w:tmpl w:val="ED928508"/>
+    <w:lvl w:ilvl="0" w:tplc="04090001">
+      <w:start w:val="1"/>
+      <w:numFmt w:val="bullet"/>
+      <w:lvlText w:val=""/>
+      <w:lvlJc w:val="left"/>
+      <w:pPr>
+        <w:ind w:left="720" w:hanging="360"/>
+      </w:pPr>
+      <w:rPr>
+        <w:rFonts w:ascii="Symbol" w:hAnsi="Symbol" w:hint="default"/>
+      </w:rPr>
+    </w:lvl>
+    <w:lvl w:ilvl="1" w:tplc="04090003" w:tentative="1">
+      <w:start w:val="1"/>
+      <w:numFmt w:val="bullet"/>
+      <w:lvlText w:val="o"/>
+      <w:lvlJc w:val="left"/>
+      <w:pPr>
+        <w:ind w:left="1440" w:hanging="360"/>
+      </w:pPr>
+      <w:rPr>
+        <w:rFonts w:ascii="Courier New" w:hAnsi="Courier New" w:cs="Courier New" w:hint="default"/>
+      </w:rPr>
+    </w:lvl>
+    <w:lvl w:ilvl="2" w:tplc="04090005" w:tentative="1">
+      <w:start w:val="1"/>
+      <w:numFmt w:val="bullet"/>
+      <w:lvlText w:val=""/>
+      <w:lvlJc w:val="left"/>
+      <w:pPr>
+        <w:ind w:left="2160" w:hanging="360"/>
+      </w:pPr>
+      <w:rPr>
+        <w:rFonts w:ascii="Wingdings" w:hAnsi="Wingdings" w:hint="default"/>
+      </w:rPr>
+    </w:lvl>
+    <w:lvl w:ilvl="3" w:tplc="04090001" w:tentative="1">
+      <w:start w:val="1"/>
+      <w:numFmt w:val="bullet"/>
+      <w:lvlText w:val=""/>
+      <w:lvlJc w:val="left"/>
+      <w:pPr>
+        <w:ind w:left="2880" w:hanging="360"/>
+      </w:pPr>
+      <w:rPr>
+        <w:rFonts w:ascii="Symbol" w:hAnsi="Symbol" w:hint="default"/>
+      </w:rPr>
+    </w:lvl>
+    <w:lvl w:ilvl="4" w:tplc="04090003" w:tentative="1">
+      <w:start w:val="1"/>
+      <w:numFmt w:val="bullet"/>
+      <w:lvlText w:val="o"/>
+      <w:lvlJc w:val="left"/>
+      <w:pPr>
+        <w:ind w:left="3600" w:hanging="360"/>
+      </w:pPr>
+      <w:rPr>
+        <w:rFonts w:ascii="Courier New" w:hAnsi="Courier New" w:cs="Courier New" w:hint="default"/>
+      </w:rPr>
+    </w:lvl>
+    <w:lvl w:ilvl="5" w:tplc="04090005" w:tentative="1">
+      <w:start w:val="1"/>
+      <w:numFmt w:val="bullet"/>
+      <w:lvlText w:val=""/>
+      <w:lvlJc w:val="left"/>
+      <w:pPr>
+        <w:ind w:left="4320" w:hanging="360"/>
+      </w:pPr>
+      <w:rPr>
+        <w:rFonts w:ascii="Wingdings" w:hAnsi="Wingdings" w:hint="default"/>
+      </w:rPr>
+    </w:lvl>
+    <w:lvl w:ilvl="6" w:tplc="04090001" w:tentative="1">
+      <w:start w:val="1"/>
+      <w:numFmt w:val="bullet"/>
+      <w:lvlText w:val=""/>
+      <w:lvlJc w:val="left"/>
+      <w:pPr>
+        <w:ind w:left="5040" w:hanging="360"/>
+      </w:pPr>
+      <w:rPr>
+        <w:rFonts w:ascii="Symbol" w:hAnsi="Symbol" w:hint="default"/>
+      </w:rPr>
+    </w:lvl>
+    <w:lvl w:ilvl="7" w:tplc="04090003" w:tentative="1">
+      <w:start w:val="1"/>
+      <w:numFmt w:val="bullet"/>
+      <w:lvlText w:val="o"/>
+      <w:lvlJc w:val="left"/>
+      <w:pPr>
+        <w:ind w:left="5760" w:hanging="360"/>
+      </w:pPr>
+      <w:rPr>
+        <w:rFonts w:ascii="Courier New" w:hAnsi="Courier New" w:cs="Courier New" w:hint="default"/>
+      </w:rPr>
+    </w:lvl>
+    <w:lvl w:ilvl="8" w:tplc="04090005" w:tentative="1">
+      <w:start w:val="1"/>
+      <w:numFmt w:val="bullet"/>
+      <w:lvlText w:val=""/>
+      <w:lvlJc w:val="left"/>
+      <w:pPr>
+        <w:ind w:left="6480" w:hanging="360"/>
+      </w:pPr>
+      <w:rPr>
+        <w:rFonts w:ascii="Wingdings" w:hAnsi="Wingdings" w:hint="default"/>
+      </w:rPr>
+    </w:lvl>
+  </w:abstractNum>
+  <w:abstractNum w:abstractNumId="1" w15:restartNumberingAfterBreak="0">
+    <w:nsid w:val="622270D6"/>
+    <w:multiLevelType w:val="hybridMultilevel"/>
+    <w:tmpl w:val="0566525E"/>
+    <w:lvl w:ilvl="0" w:tplc="04090001">
+      <w:start w:val="1"/>
+      <w:numFmt w:val="bullet"/>
+      <w:lvlText w:val=""/>
+      <w:lvlJc w:val="left"/>
+      <w:pPr>
+        <w:ind w:left="720" w:hanging="360"/>
+      </w:pPr>
+      <w:rPr>
+        <w:rFonts w:ascii="Symbol" w:hAnsi="Symbol" w:hint="default"/>
+      </w:rPr>
+    </w:lvl>
+    <w:lvl w:ilvl="1" w:tplc="04090003" w:tentative="1">
+      <w:start w:val="1"/>
+      <w:numFmt w:val="bullet"/>
+      <w:lvlText w:val="o"/>
+      <w:lvlJc w:val="left"/>
+      <w:pPr>
+        <w:ind w:left="1440" w:hanging="360"/>
+      </w:pPr>
+      <w:rPr>
+        <w:rFonts w:ascii="Courier New" w:hAnsi="Courier New" w:cs="Courier New" w:hint="default"/>
+      </w:rPr>
+    </w:lvl>
+    <w:lvl w:ilvl="2" w:tplc="04090005" w:tentative="1">
+      <w:start w:val="1"/>
+      <w:numFmt w:val="bullet"/>
+      <w:lvlText w:val=""/>
+      <w:lvlJc w:val="left"/>
+      <w:pPr>
+        <w:ind w:left="2160" w:hanging="360"/>
+      </w:pPr>
+      <w:rPr>
+        <w:rFonts w:ascii="Wingdings" w:hAnsi="Wingdings" w:hint="default"/>
+      </w:rPr>
+    </w:lvl>
+    <w:lvl w:ilvl="3" w:tplc="04090001" w:tentative="1">
+      <w:start w:val="1"/>
+      <w:numFmt w:val="bullet"/>
+      <w:lvlText w:val=""/>
+      <w:lvlJc w:val="left"/>
+      <w:pPr>
+        <w:ind w:left="2880" w:hanging="360"/>
+      </w:pPr>
+      <w:rPr>
+        <w:rFonts w:ascii="Symbol" w:hAnsi="Symbol" w:hint="default"/>
+      </w:rPr>
+    </w:lvl>
+    <w:lvl w:ilvl="4" w:tplc="04090003" w:tentative="1">
+      <w:start w:val="1"/>
+      <w:numFmt w:val="bullet"/>
+      <w:lvlText w:val="o"/>
+      <w:lvlJc w:val="left"/>
+      <w:pPr>
+        <w:ind w:left="3600" w:hanging="360"/>
+      </w:pPr>
+      <w:rPr>
+        <w:rFonts w:ascii="Courier New" w:hAnsi="Courier New" w:cs="Courier New" w:hint="default"/>
+      </w:rPr>
+    </w:lvl>
+    <w:lvl w:ilvl="5" w:tplc="04090005" w:tentative="1">
+      <w:start w:val="1"/>
+      <w:numFmt w:val="bullet"/>
+      <w:lvlText w:val=""/>
+      <w:lvlJc w:val="left"/>
+      <w:pPr>
+        <w:ind w:left="4320" w:hanging="360"/>
+      </w:pPr>
+      <w:rPr>
+        <w:rFonts w:ascii="Wingdings" w:hAnsi="Wingdings" w:hint="default"/>
+      </w:rPr>
+    </w:lvl>
+    <w:lvl w:ilvl="6" w:tplc="04090001" w:tentative="1">
+      <w:start w:val="1"/>
+      <w:numFmt w:val="bullet"/>
+      <w:lvlText w:val=""/>
+      <w:lvlJc w:val="left"/>
+      <w:pPr>
+        <w:ind w:left="5040" w:hanging="360"/>
+      </w:pPr>
+      <w:rPr>
+        <w:rFonts w:ascii="Symbol" w:hAnsi="Symbol" w:hint="default"/>
+      </w:rPr>
+    </w:lvl>
+    <w:lvl w:ilvl="7" w:tplc="04090003" w:tentative="1">
+      <w:start w:val="1"/>
+      <w:numFmt w:val="bullet"/>
+      <w:lvlText w:val="o"/>
+      <w:lvlJc w:val="left"/>
+      <w:pPr>
+        <w:ind w:left="5760" w:hanging="360"/>
+      </w:pPr>
+      <w:rPr>
+        <w:rFonts w:ascii="Courier New" w:hAnsi="Courier New" w:cs="Courier New" w:hint="default"/>
+      </w:rPr>
+    </w:lvl>
+    <w:lvl w:ilvl="8" w:tplc="04090005" w:tentative="1">
+      <w:start w:val="1"/>
+      <w:numFmt w:val="bullet"/>
+      <w:lvlText w:val=""/>
+      <w:lvlJc w:val="left"/>
+      <w:pPr>
+        <w:ind w:left="6480" w:hanging="360"/>
+      </w:pPr>
+      <w:rPr>
+        <w:rFonts w:ascii="Wingdings" w:hAnsi="Wingdings" w:hint="default"/>
+      </w:rPr>
+    </w:lvl>
+  </w:abstractNum>
+  <w:abstractNum w:abstractNumId="2" w15:restartNumberingAfterBreak="0">
+    <w:nsid w:val="76B266FB"/>
+    <w:multiLevelType w:val="hybridMultilevel"/>
+    <w:tmpl w:val="E1E2585E"/>
+    <w:lvl w:ilvl="0" w:tplc="04090001">
+      <w:start w:val="1"/>
+      <w:numFmt w:val="bullet"/>
+      <w:lvlText w:val=""/>
+      <w:lvlJc w:val="left"/>
+      <w:pPr>
+        <w:ind w:left="720" w:hanging="360"/>
+      </w:pPr>
+      <w:rPr>
+        <w:rFonts w:ascii="Symbol" w:hAnsi="Symbol" w:hint="default"/>
+      </w:rPr>
+    </w:lvl>
+    <w:lvl w:ilvl="1" w:tplc="04090003" w:tentative="1">
+      <w:start w:val="1"/>
+      <w:numFmt w:val="bullet"/>
+      <w:lvlText w:val="o"/>
+      <w:lvlJc w:val="left"/>
+      <w:pPr>
+        <w:ind w:left="1440" w:hanging="360"/>
+      </w:pPr>
+      <w:rPr>
+        <w:rFonts w:ascii="Courier New" w:hAnsi="Courier New" w:cs="Courier New" w:hint="default"/>
+      </w:rPr>
+    </w:lvl>
+    <w:lvl w:ilvl="2" w:tplc="04090005" w:tentative="1">
+      <w:start w:val="1"/>
+      <w:numFmt w:val="bullet"/>
+      <w:lvlText w:val=""/>
+      <w:lvlJc w:val="left"/>
+      <w:pPr>
+        <w:ind w:left="2160" w:hanging="360"/>
+      </w:pPr>
+      <w:rPr>
+        <w:rFonts w:ascii="Wingdings" w:hAnsi="Wingdings" w:hint="default"/>
+      </w:rPr>
+    </w:lvl>
+    <w:lvl w:ilvl="3" w:tplc="04090001" w:tentative="1">
+      <w:start w:val="1"/>
+      <w:numFmt w:val="bullet"/>
+      <w:lvlText w:val=""/>
+      <w:lvlJc w:val="left"/>
+      <w:pPr>
+        <w:ind w:left="2880" w:hanging="360"/>
+      </w:pPr>
+      <w:rPr>
+        <w:rFonts w:ascii="Symbol" w:hAnsi="Symbol" w:hint="default"/>
+      </w:rPr>
+    </w:lvl>
+    <w:lvl w:ilvl="4" w:tplc="04090003" w:tentative="1">
+      <w:start w:val="1"/>
+      <w:numFmt w:val="bullet"/>
+      <w:lvlText w:val="o"/>
+      <w:lvlJc w:val="left"/>
+      <w:pPr>
+        <w:ind w:left="3600" w:hanging="360"/>
+      </w:pPr>
+      <w:rPr>
+        <w:rFonts w:ascii="Courier New" w:hAnsi="Courier New" w:cs="Courier New" w:hint="default"/>
+      </w:rPr>
+    </w:lvl>
+    <w:lvl w:ilvl="5" w:tplc="04090005" w:tentative="1">
+      <w:start w:val="1"/>
+      <w:numFmt w:val="bullet"/>
+      <w:lvlText w:val=""/>
+      <w:lvlJc w:val="left"/>
+      <w:pPr>
+        <w:ind w:left="4320" w:hanging="360"/>
+      </w:pPr>
+      <w:rPr>
+        <w:rFonts w:ascii="Wingdings" w:hAnsi="Wingdings" w:hint="default"/>
+      </w:rPr>
+    </w:lvl>
+    <w:lvl w:ilvl="6" w:tplc="04090001" w:tentative="1">
+      <w:start w:val="1"/>
+      <w:numFmt w:val="bullet"/>
+      <w:lvlText w:val=""/>
+      <w:lvlJc w:val="left"/>
+      <w:pPr>
+        <w:ind w:left="5040" w:hanging="360"/>
+      </w:pPr>
+      <w:rPr>
+        <w:rFonts w:ascii="Symbol" w:hAnsi="Symbol" w:hint="default"/>
+      </w:rPr>
+    </w:lvl>
+    <w:lvl w:ilvl="7" w:tplc="04090003" w:tentative="1">
+      <w:start w:val="1"/>
+      <w:numFmt w:val="bullet"/>
+      <w:lvlText w:val="o"/>
+      <w:lvlJc w:val="left"/>
+      <w:pPr>
+        <w:ind w:left="5760" w:hanging="360"/>
+      </w:pPr>
+      <w:rPr>
+        <w:rFonts w:ascii="Courier New" w:hAnsi="Courier New" w:cs="Courier New" w:hint="default"/>
+      </w:rPr>
+    </w:lvl>
+    <w:lvl w:ilvl="8" w:tplc="04090005" w:tentative="1">
+      <w:start w:val="1"/>
+      <w:numFmt w:val="bullet"/>
+      <w:lvlText w:val=""/>
+      <w:lvlJc w:val="left"/>
+      <w:pPr>
+        <w:ind w:left="6480" w:hanging="360"/>
+      </w:pPr>
+      <w:rPr>
+        <w:rFonts w:ascii="Wingdings" w:hAnsi="Wingdings" w:hint="default"/>
+      </w:rPr>
+    </w:lvl>
+  </w:abstractNum>
+  <w:num w:numId="1">
+    <w:abstractNumId w:val="1"/>
+  </w:num>
+  <w:num w:numId="2">
+    <w:abstractNumId w:val="0"/>
+  </w:num>
+  <w:num w:numId="3">
+    <w:abstractNumId w:val="2"/>
+  </w:num>
+</w:numbering>
 </file>
 
 <file path=word/styles.xml><?xml version="1.0" encoding="utf-8"?>
@@ -2217,7 +3797,6 @@
     <w:name w:val="Hyperlink"/>
     <w:basedOn w:val="DefaultParagraphFont"/>
     <w:uiPriority w:val="99"/>
-    <w:semiHidden/>
     <w:unhideWhenUsed/>
     <w:rsid w:val="00F27F6B"/>
     <w:rPr>
@@ -2276,6 +3855,93 @@
       <w:sz w:val="18"/>
       <w:szCs w:val="18"/>
     </w:rPr>
+  </w:style>
+  <w:style w:type="paragraph" w:styleId="Header">
+    <w:name w:val="header"/>
+    <w:basedOn w:val="Normal"/>
+    <w:link w:val="HeaderChar"/>
+    <w:uiPriority w:val="99"/>
+    <w:unhideWhenUsed/>
+    <w:rsid w:val="003425EA"/>
+    <w:pPr>
+      <w:tabs>
+        <w:tab w:val="center" w:pos="4680"/>
+        <w:tab w:val="right" w:pos="9360"/>
+      </w:tabs>
+      <w:spacing w:after="0" w:line="240" w:lineRule="auto"/>
+    </w:pPr>
+  </w:style>
+  <w:style w:type="character" w:customStyle="1" w:styleId="HeaderChar">
+    <w:name w:val="Header Char"/>
+    <w:basedOn w:val="DefaultParagraphFont"/>
+    <w:link w:val="Header"/>
+    <w:uiPriority w:val="99"/>
+    <w:rsid w:val="003425EA"/>
+  </w:style>
+  <w:style w:type="paragraph" w:styleId="Footer">
+    <w:name w:val="footer"/>
+    <w:basedOn w:val="Normal"/>
+    <w:link w:val="FooterChar"/>
+    <w:uiPriority w:val="99"/>
+    <w:unhideWhenUsed/>
+    <w:rsid w:val="003425EA"/>
+    <w:pPr>
+      <w:tabs>
+        <w:tab w:val="center" w:pos="4680"/>
+        <w:tab w:val="right" w:pos="9360"/>
+      </w:tabs>
+      <w:spacing w:after="0" w:line="240" w:lineRule="auto"/>
+    </w:pPr>
+  </w:style>
+  <w:style w:type="character" w:customStyle="1" w:styleId="FooterChar">
+    <w:name w:val="Footer Char"/>
+    <w:basedOn w:val="DefaultParagraphFont"/>
+    <w:link w:val="Footer"/>
+    <w:uiPriority w:val="99"/>
+    <w:rsid w:val="003425EA"/>
+  </w:style>
+  <w:style w:type="character" w:customStyle="1" w:styleId="mi">
+    <w:name w:val="mi"/>
+    <w:basedOn w:val="DefaultParagraphFont"/>
+    <w:rsid w:val="00B5629A"/>
+  </w:style>
+  <w:style w:type="character" w:customStyle="1" w:styleId="mo">
+    <w:name w:val="mo"/>
+    <w:basedOn w:val="DefaultParagraphFont"/>
+    <w:rsid w:val="00B5629A"/>
+  </w:style>
+  <w:style w:type="character" w:customStyle="1" w:styleId="mn">
+    <w:name w:val="mn"/>
+    <w:basedOn w:val="DefaultParagraphFont"/>
+    <w:rsid w:val="00B5629A"/>
+  </w:style>
+  <w:style w:type="character" w:customStyle="1" w:styleId="mtext">
+    <w:name w:val="mtext"/>
+    <w:basedOn w:val="DefaultParagraphFont"/>
+    <w:rsid w:val="003617BF"/>
+  </w:style>
+  <w:style w:type="character" w:styleId="UnresolvedMention">
+    <w:name w:val="Unresolved Mention"/>
+    <w:basedOn w:val="DefaultParagraphFont"/>
+    <w:uiPriority w:val="99"/>
+    <w:semiHidden/>
+    <w:unhideWhenUsed/>
+    <w:rsid w:val="008E1A5B"/>
+    <w:rPr>
+      <w:color w:val="605E5C"/>
+      <w:shd w:val="clear" w:color="auto" w:fill="E1DFDD"/>
+    </w:rPr>
+  </w:style>
+  <w:style w:type="paragraph" w:styleId="ListParagraph">
+    <w:name w:val="List Paragraph"/>
+    <w:basedOn w:val="Normal"/>
+    <w:uiPriority w:val="34"/>
+    <w:qFormat/>
+    <w:rsid w:val="008E1A5B"/>
+    <w:pPr>
+      <w:ind w:left="720"/>
+      <w:contextualSpacing/>
+    </w:pPr>
   </w:style>
 </w:styles>
 </file>

</xml_diff>

<commit_message>
Added Group Members Detail in Report.
</commit_message>
<xml_diff>
--- a/Report/PSA_Final_Project.docx
+++ b/Report/PSA_Final_Project.docx
@@ -119,10 +119,94 @@
       <w:pPr>
         <w:jc w:val="center"/>
         <w:rPr>
+          <w:rFonts w:ascii="Times New Roman" w:hAnsi="Times New Roman" w:cs="Times New Roman"/>
           <w:sz w:val="48"/>
           <w:szCs w:val="48"/>
         </w:rPr>
       </w:pPr>
+    </w:p>
+    <w:p>
+      <w:pPr>
+        <w:rPr>
+          <w:rFonts w:ascii="Times New Roman" w:hAnsi="Times New Roman" w:cs="Times New Roman"/>
+          <w:sz w:val="24"/>
+          <w:szCs w:val="24"/>
+        </w:rPr>
+      </w:pPr>
+      <w:r>
+        <w:rPr>
+          <w:rFonts w:ascii="Times New Roman" w:hAnsi="Times New Roman" w:cs="Times New Roman"/>
+          <w:sz w:val="24"/>
+          <w:szCs w:val="24"/>
+        </w:rPr>
+        <w:t>Project Members: -</w:t>
+      </w:r>
+    </w:p>
+    <w:p>
+      <w:pPr>
+        <w:pStyle w:val="ListParagraph"/>
+        <w:numPr>
+          <w:ilvl w:val="0"/>
+          <w:numId w:val="4"/>
+        </w:numPr>
+        <w:rPr>
+          <w:rFonts w:ascii="Times New Roman" w:hAnsi="Times New Roman" w:cs="Times New Roman"/>
+          <w:sz w:val="24"/>
+          <w:szCs w:val="24"/>
+        </w:rPr>
+      </w:pPr>
+      <w:r>
+        <w:rPr>
+          <w:rFonts w:ascii="Times New Roman" w:hAnsi="Times New Roman" w:cs="Times New Roman"/>
+          <w:sz w:val="24"/>
+          <w:szCs w:val="24"/>
+        </w:rPr>
+        <w:t>Kinnar Kansara (001388213)</w:t>
+      </w:r>
+    </w:p>
+    <w:p>
+      <w:pPr>
+        <w:pStyle w:val="ListParagraph"/>
+        <w:numPr>
+          <w:ilvl w:val="0"/>
+          <w:numId w:val="4"/>
+        </w:numPr>
+        <w:rPr>
+          <w:rFonts w:ascii="Times New Roman" w:hAnsi="Times New Roman" w:cs="Times New Roman"/>
+          <w:sz w:val="24"/>
+          <w:szCs w:val="24"/>
+        </w:rPr>
+      </w:pPr>
+      <w:r>
+        <w:rPr>
+          <w:rFonts w:ascii="Times New Roman" w:hAnsi="Times New Roman" w:cs="Times New Roman"/>
+          <w:sz w:val="24"/>
+          <w:szCs w:val="24"/>
+        </w:rPr>
+        <w:t>Bhavya Patel (001351292)</w:t>
+      </w:r>
+    </w:p>
+    <w:p>
+      <w:pPr>
+        <w:pStyle w:val="ListParagraph"/>
+        <w:numPr>
+          <w:ilvl w:val="0"/>
+          <w:numId w:val="4"/>
+        </w:numPr>
+        <w:rPr>
+          <w:rFonts w:ascii="Times New Roman" w:hAnsi="Times New Roman" w:cs="Times New Roman"/>
+          <w:sz w:val="24"/>
+          <w:szCs w:val="24"/>
+        </w:rPr>
+      </w:pPr>
+      <w:r>
+        <w:rPr>
+          <w:rFonts w:ascii="Times New Roman" w:hAnsi="Times New Roman" w:cs="Times New Roman"/>
+          <w:sz w:val="24"/>
+          <w:szCs w:val="24"/>
+        </w:rPr>
+        <w:t>Yash Thakker (001389338).</w:t>
+      </w:r>
     </w:p>
     <w:p>
       <w:pPr>
@@ -906,35 +990,8 @@
           <w:szCs w:val="24"/>
         </w:rPr>
       </w:pPr>
-    </w:p>
-    <w:p>
-      <w:pPr>
-        <w:rPr>
-          <w:rFonts w:ascii="Times New Roman" w:hAnsi="Times New Roman" w:cs="Times New Roman"/>
-          <w:sz w:val="24"/>
-          <w:szCs w:val="24"/>
-        </w:rPr>
-      </w:pPr>
-    </w:p>
-    <w:p>
-      <w:pPr>
-        <w:rPr>
-          <w:rFonts w:ascii="Times New Roman" w:hAnsi="Times New Roman" w:cs="Times New Roman"/>
-          <w:color w:val="000000" w:themeColor="text1"/>
-          <w:sz w:val="24"/>
-          <w:szCs w:val="24"/>
-        </w:rPr>
-      </w:pPr>
-    </w:p>
-    <w:p>
-      <w:pPr>
-        <w:rPr>
-          <w:rFonts w:ascii="Times New Roman" w:hAnsi="Times New Roman" w:cs="Times New Roman"/>
-          <w:b/>
-          <w:sz w:val="28"/>
-          <w:szCs w:val="28"/>
-        </w:rPr>
-      </w:pPr>
+      <w:bookmarkStart w:id="0" w:name="_GoBack"/>
+      <w:bookmarkEnd w:id="0"/>
       <w:r>
         <w:rPr>
           <w:rFonts w:ascii="Times New Roman" w:hAnsi="Times New Roman" w:cs="Times New Roman"/>
@@ -3940,12 +3997,13 @@
         <w:rPr>
           <w:rFonts w:ascii="Times New Roman" w:hAnsi="Times New Roman" w:cs="Times New Roman"/>
           <w:b/>
+          <w:noProof/>
           <w:sz w:val="28"/>
           <w:szCs w:val="28"/>
         </w:rPr>
         <w:lastRenderedPageBreak/>
         <w:drawing>
-          <wp:anchor distT="0" distB="0" distL="114300" distR="114300" simplePos="0" relativeHeight="251660288" behindDoc="0" locked="0" layoutInCell="1" allowOverlap="1" wp14:anchorId="2CBF4EF8">
+          <wp:anchor distT="0" distB="0" distL="114300" distR="114300" simplePos="0" relativeHeight="251658240" behindDoc="0" locked="0" layoutInCell="1" allowOverlap="1" wp14:anchorId="2CBF4EF8">
             <wp:simplePos x="0" y="0"/>
             <wp:positionH relativeFrom="margin">
               <wp:align>left</wp:align>
@@ -4104,8 +4162,6 @@
           <w:szCs w:val="24"/>
         </w:rPr>
       </w:pPr>
-      <w:bookmarkStart w:id="0" w:name="_GoBack"/>
-      <w:bookmarkEnd w:id="0"/>
     </w:p>
     <w:p>
       <w:pPr>
@@ -4592,6 +4648,95 @@
     </w:lvl>
   </w:abstractNum>
   <w:abstractNum w:abstractNumId="2" w15:restartNumberingAfterBreak="0">
+    <w:nsid w:val="6A435728"/>
+    <w:multiLevelType w:val="hybridMultilevel"/>
+    <w:tmpl w:val="518023F2"/>
+    <w:lvl w:ilvl="0" w:tplc="0409000F">
+      <w:start w:val="1"/>
+      <w:numFmt w:val="decimal"/>
+      <w:lvlText w:val="%1."/>
+      <w:lvlJc w:val="left"/>
+      <w:pPr>
+        <w:ind w:left="720" w:hanging="360"/>
+      </w:pPr>
+      <w:rPr>
+        <w:rFonts w:hint="default"/>
+      </w:rPr>
+    </w:lvl>
+    <w:lvl w:ilvl="1" w:tplc="04090019" w:tentative="1">
+      <w:start w:val="1"/>
+      <w:numFmt w:val="lowerLetter"/>
+      <w:lvlText w:val="%2."/>
+      <w:lvlJc w:val="left"/>
+      <w:pPr>
+        <w:ind w:left="1440" w:hanging="360"/>
+      </w:pPr>
+    </w:lvl>
+    <w:lvl w:ilvl="2" w:tplc="0409001B" w:tentative="1">
+      <w:start w:val="1"/>
+      <w:numFmt w:val="lowerRoman"/>
+      <w:lvlText w:val="%3."/>
+      <w:lvlJc w:val="right"/>
+      <w:pPr>
+        <w:ind w:left="2160" w:hanging="180"/>
+      </w:pPr>
+    </w:lvl>
+    <w:lvl w:ilvl="3" w:tplc="0409000F" w:tentative="1">
+      <w:start w:val="1"/>
+      <w:numFmt w:val="decimal"/>
+      <w:lvlText w:val="%4."/>
+      <w:lvlJc w:val="left"/>
+      <w:pPr>
+        <w:ind w:left="2880" w:hanging="360"/>
+      </w:pPr>
+    </w:lvl>
+    <w:lvl w:ilvl="4" w:tplc="04090019" w:tentative="1">
+      <w:start w:val="1"/>
+      <w:numFmt w:val="lowerLetter"/>
+      <w:lvlText w:val="%5."/>
+      <w:lvlJc w:val="left"/>
+      <w:pPr>
+        <w:ind w:left="3600" w:hanging="360"/>
+      </w:pPr>
+    </w:lvl>
+    <w:lvl w:ilvl="5" w:tplc="0409001B" w:tentative="1">
+      <w:start w:val="1"/>
+      <w:numFmt w:val="lowerRoman"/>
+      <w:lvlText w:val="%6."/>
+      <w:lvlJc w:val="right"/>
+      <w:pPr>
+        <w:ind w:left="4320" w:hanging="180"/>
+      </w:pPr>
+    </w:lvl>
+    <w:lvl w:ilvl="6" w:tplc="0409000F" w:tentative="1">
+      <w:start w:val="1"/>
+      <w:numFmt w:val="decimal"/>
+      <w:lvlText w:val="%7."/>
+      <w:lvlJc w:val="left"/>
+      <w:pPr>
+        <w:ind w:left="5040" w:hanging="360"/>
+      </w:pPr>
+    </w:lvl>
+    <w:lvl w:ilvl="7" w:tplc="04090019" w:tentative="1">
+      <w:start w:val="1"/>
+      <w:numFmt w:val="lowerLetter"/>
+      <w:lvlText w:val="%8."/>
+      <w:lvlJc w:val="left"/>
+      <w:pPr>
+        <w:ind w:left="5760" w:hanging="360"/>
+      </w:pPr>
+    </w:lvl>
+    <w:lvl w:ilvl="8" w:tplc="0409001B" w:tentative="1">
+      <w:start w:val="1"/>
+      <w:numFmt w:val="lowerRoman"/>
+      <w:lvlText w:val="%9."/>
+      <w:lvlJc w:val="right"/>
+      <w:pPr>
+        <w:ind w:left="6480" w:hanging="180"/>
+      </w:pPr>
+    </w:lvl>
+  </w:abstractNum>
+  <w:abstractNum w:abstractNumId="3" w15:restartNumberingAfterBreak="0">
     <w:nsid w:val="76B266FB"/>
     <w:multiLevelType w:val="hybridMultilevel"/>
     <w:tmpl w:val="E1E2585E"/>
@@ -4711,6 +4856,9 @@
     <w:abstractNumId w:val="0"/>
   </w:num>
   <w:num w:numId="3">
+    <w:abstractNumId w:val="3"/>
+  </w:num>
+  <w:num w:numId="4">
     <w:abstractNumId w:val="2"/>
   </w:num>
 </w:numbering>

</xml_diff>